<commit_message>
update 25/02/2018 Bonjour cher ami. J'ai fini l'interfaces d'enregistrement des UE, des paramètres dans administrations, aussi la réinscription Merci !l
</commit_message>
<xml_diff>
--- a/web/resources/releve/dynamiqueReleveS2.docx
+++ b/web/resources/releve/dynamiqueReleveS2.docx
@@ -6,23 +6,23 @@
       <w:pPr>
         <w:rPr>
           <w:rFonts w:ascii="Times New Roman" w:hAnsi="Times New Roman" w:cs="Times New Roman"/>
-          <w:sz w:val="24"/>
-          <w:szCs w:val="24"/>
+          <w:sz w:val="20"/>
+          <w:szCs w:val="20"/>
         </w:rPr>
       </w:pPr>
       <w:r>
         <w:rPr>
           <w:rFonts w:ascii="Times New Roman" w:hAnsi="Times New Roman" w:cs="Times New Roman"/>
-          <w:sz w:val="24"/>
-          <w:szCs w:val="24"/>
+          <w:sz w:val="20"/>
+          <w:szCs w:val="20"/>
         </w:rPr>
         <w:t>N</w:t>
       </w:r>
       <w:r>
         <w:rPr>
           <w:rFonts w:ascii="Times New Roman" w:hAnsi="Times New Roman" w:cs="Times New Roman"/>
-          <w:sz w:val="24"/>
-          <w:szCs w:val="24"/>
+          <w:sz w:val="20"/>
+          <w:szCs w:val="20"/>
           <w:vertAlign w:val="superscript"/>
         </w:rPr>
         <w:t xml:space="preserve">o </w:t>
@@ -30,32 +30,32 @@
       <w:r>
         <w:rPr>
           <w:rFonts w:ascii="Times New Roman" w:hAnsi="Times New Roman" w:cs="Times New Roman"/>
-          <w:sz w:val="24"/>
-          <w:szCs w:val="24"/>
+          <w:sz w:val="20"/>
+          <w:szCs w:val="20"/>
         </w:rPr>
         <w:t xml:space="preserve">………..  </w:t>
       </w:r>
       <w:r>
         <w:rPr>
           <w:rFonts w:ascii="Times New Roman" w:hAnsi="Times New Roman" w:cs="Times New Roman"/>
-          <w:sz w:val="24"/>
-          <w:szCs w:val="24"/>
+          <w:sz w:val="20"/>
+          <w:szCs w:val="20"/>
         </w:rPr>
         <w:fldChar w:fldCharType="begin"/>
       </w:r>
       <w:r>
         <w:rPr>
           <w:rFonts w:ascii="Times New Roman" w:hAnsi="Times New Roman" w:cs="Times New Roman"/>
-          <w:sz w:val="24"/>
-          <w:szCs w:val="24"/>
+          <w:sz w:val="20"/>
+          <w:szCs w:val="20"/>
         </w:rPr>
         <w:instrText xml:space="preserve"> MERGEFIELD  $a </w:instrText>
       </w:r>
       <w:r>
         <w:rPr>
           <w:rFonts w:ascii="Times New Roman" w:hAnsi="Times New Roman" w:cs="Times New Roman"/>
-          <w:sz w:val="24"/>
-          <w:szCs w:val="24"/>
+          <w:sz w:val="20"/>
+          <w:szCs w:val="20"/>
         </w:rPr>
         <w:fldChar w:fldCharType="separate"/>
       </w:r>
@@ -63,36 +63,26 @@
         <w:rPr>
           <w:rFonts w:ascii="Times New Roman" w:hAnsi="Times New Roman" w:cs="Times New Roman"/>
           <w:noProof/>
-          <w:sz w:val="24"/>
-          <w:szCs w:val="24"/>
+          <w:sz w:val="20"/>
+          <w:szCs w:val="20"/>
         </w:rPr>
         <w:t>«$a»</w:t>
       </w:r>
       <w:r>
         <w:rPr>
           <w:rFonts w:ascii="Times New Roman" w:hAnsi="Times New Roman" w:cs="Times New Roman"/>
-          <w:sz w:val="24"/>
-          <w:szCs w:val="24"/>
+          <w:sz w:val="20"/>
+          <w:szCs w:val="20"/>
         </w:rPr>
         <w:fldChar w:fldCharType="end"/>
       </w:r>
       <w:r>
         <w:rPr>
           <w:rFonts w:ascii="Times New Roman" w:hAnsi="Times New Roman" w:cs="Times New Roman"/>
-          <w:sz w:val="24"/>
-          <w:szCs w:val="24"/>
+          <w:sz w:val="20"/>
+          <w:szCs w:val="20"/>
         </w:rPr>
-        <w:t xml:space="preserve"> / UAC / IMSP / DA / SGE</w:t>
-      </w:r>
-      <w:bookmarkStart w:id="0" w:name="_GoBack"/>
-      <w:bookmarkEnd w:id="0"/>
-      <w:r>
-        <w:rPr>
-          <w:rFonts w:ascii="Times New Roman" w:hAnsi="Times New Roman" w:cs="Times New Roman"/>
-          <w:sz w:val="24"/>
-          <w:szCs w:val="24"/>
-        </w:rPr>
-        <w:t xml:space="preserve"> / SA</w:t>
+        <w:t xml:space="preserve"> / UAC / IMSP / DA / SGE / SA</w:t>
       </w:r>
     </w:p>
     <w:p>
@@ -100,19 +90,23 @@
         <w:jc w:val="center"/>
         <w:rPr>
           <w:rFonts w:ascii="Engravers MT" w:hAnsi="Engravers MT"/>
+          <w:sz w:val="20"/>
+          <w:szCs w:val="20"/>
         </w:rPr>
       </w:pPr>
       <w:r>
         <w:rPr>
           <w:rFonts w:ascii="Times New Roman" w:hAnsi="Times New Roman" w:cs="Times New Roman"/>
-          <w:sz w:val="24"/>
-          <w:szCs w:val="24"/>
+          <w:sz w:val="20"/>
+          <w:szCs w:val="20"/>
         </w:rPr>
         <w:t xml:space="preserve"> </w:t>
       </w:r>
       <w:r>
         <w:rPr>
           <w:rFonts w:ascii="Engravers MT" w:hAnsi="Engravers MT"/>
+          <w:sz w:val="20"/>
+          <w:szCs w:val="20"/>
         </w:rPr>
         <w:t>Relevé de notes</w:t>
       </w:r>
@@ -122,47 +116,55 @@
         <w:jc w:val="center"/>
         <w:rPr>
           <w:rFonts w:ascii="Engravers MT" w:hAnsi="Engravers MT"/>
+          <w:sz w:val="20"/>
+          <w:szCs w:val="20"/>
         </w:rPr>
       </w:pPr>
       <w:r>
         <w:rPr>
           <w:rFonts w:ascii="Engravers MT" w:hAnsi="Engravers MT"/>
+          <w:sz w:val="20"/>
+          <w:szCs w:val="20"/>
         </w:rPr>
-        <w:t>Année académique</w:t>
+        <w:t xml:space="preserve">Année académique : </w:t>
       </w:r>
       <w:r>
         <w:rPr>
           <w:rFonts w:ascii="Engravers MT" w:hAnsi="Engravers MT"/>
-        </w:rPr>
-        <w:t xml:space="preserve"> : </w:t>
-      </w:r>
-      <w:r>
-        <w:rPr>
-          <w:rFonts w:ascii="Engravers MT" w:hAnsi="Engravers MT"/>
+          <w:sz w:val="20"/>
+          <w:szCs w:val="20"/>
         </w:rPr>
         <w:fldChar w:fldCharType="begin"/>
       </w:r>
       <w:r>
         <w:rPr>
           <w:rFonts w:ascii="Engravers MT" w:hAnsi="Engravers MT"/>
+          <w:sz w:val="20"/>
+          <w:szCs w:val="20"/>
         </w:rPr>
         <w:instrText xml:space="preserve"> MERGEFIELD  $</w:instrText>
       </w:r>
       <w:r>
         <w:rPr>
           <w:rFonts w:ascii="Engravers MT" w:hAnsi="Engravers MT" w:cs="Times New Roman"/>
+          <w:sz w:val="20"/>
+          <w:szCs w:val="20"/>
         </w:rPr>
         <w:instrText>aa</w:instrText>
       </w:r>
       <w:r>
         <w:rPr>
           <w:rFonts w:ascii="Engravers MT" w:hAnsi="Engravers MT"/>
+          <w:sz w:val="20"/>
+          <w:szCs w:val="20"/>
         </w:rPr>
         <w:instrText xml:space="preserve"> </w:instrText>
       </w:r>
       <w:r>
         <w:rPr>
           <w:rFonts w:ascii="Engravers MT" w:hAnsi="Engravers MT"/>
+          <w:sz w:val="20"/>
+          <w:szCs w:val="20"/>
         </w:rPr>
         <w:fldChar w:fldCharType="separate"/>
       </w:r>
@@ -170,20 +172,38 @@
         <w:rPr>
           <w:rFonts w:ascii="Engravers MT" w:hAnsi="Engravers MT"/>
           <w:noProof/>
+          <w:sz w:val="20"/>
+          <w:szCs w:val="20"/>
         </w:rPr>
         <w:t>«$aa»</w:t>
       </w:r>
       <w:r>
         <w:rPr>
           <w:rFonts w:ascii="Engravers MT" w:hAnsi="Engravers MT"/>
+          <w:sz w:val="20"/>
+          <w:szCs w:val="20"/>
         </w:rPr>
         <w:fldChar w:fldCharType="end"/>
       </w:r>
     </w:p>
+    <w:p>
+      <w:pPr>
+        <w:rPr>
+          <w:rFonts w:ascii="Engravers MT" w:hAnsi="Engravers MT"/>
+        </w:rPr>
+      </w:pPr>
+    </w:p>
+    <w:p>
+      <w:pPr>
+        <w:rPr>
+          <w:rFonts w:ascii="Engravers MT" w:hAnsi="Engravers MT"/>
+        </w:rPr>
+      </w:pPr>
+    </w:p>
     <w:tbl>
       <w:tblPr>
         <w:tblStyle w:val="Grilledutableau"/>
-        <w:tblpPr w:leftFromText="141" w:rightFromText="141" w:vertAnchor="page" w:horzAnchor="page" w:tblpX="619" w:tblpY="4007"/>
+        <w:tblpPr w:leftFromText="141" w:rightFromText="141" w:vertAnchor="page" w:horzAnchor="margin" w:tblpXSpec="center" w:tblpY="4775"/>
         <w:tblW w:w="10299" w:type="dxa"/>
         <w:tblBorders>
           <w:top w:val="none" w:sz="0" w:space="0" w:color="auto"/>
@@ -201,7 +221,7 @@
       </w:tblGrid>
       <w:tr>
         <w:trPr>
-          <w:trHeight w:val="1360"/>
+          <w:trHeight w:val="1408"/>
         </w:trPr>
         <w:tc>
           <w:tcPr>
@@ -673,6 +693,1072 @@
                 <w:szCs w:val="24"/>
               </w:rPr>
             </w:pPr>
+          </w:p>
+        </w:tc>
+      </w:tr>
+    </w:tbl>
+    <w:tbl>
+      <w:tblPr>
+        <w:tblStyle w:val="Grilledutableau"/>
+        <w:tblpPr w:leftFromText="142" w:rightFromText="142" w:vertAnchor="text" w:horzAnchor="margin" w:tblpXSpec="center" w:tblpY="12"/>
+        <w:tblW w:w="10343" w:type="dxa"/>
+        <w:tblLayout w:type="fixed"/>
+        <w:tblLook w:val="04A0" w:firstRow="1" w:lastRow="0" w:firstColumn="1" w:lastColumn="0" w:noHBand="0" w:noVBand="1"/>
+      </w:tblPr>
+      <w:tblGrid>
+        <w:gridCol w:w="3964"/>
+        <w:gridCol w:w="1134"/>
+        <w:gridCol w:w="1418"/>
+        <w:gridCol w:w="992"/>
+        <w:gridCol w:w="2835"/>
+      </w:tblGrid>
+      <w:tr>
+        <w:trPr>
+          <w:trHeight w:val="699"/>
+        </w:trPr>
+        <w:tc>
+          <w:tcPr>
+            <w:tcW w:w="3964" w:type="dxa"/>
+            <w:shd w:val="clear" w:color="auto" w:fill="F2F2F2" w:themeFill="background1" w:themeFillShade="F2"/>
+          </w:tcPr>
+          <w:p>
+            <w:pPr>
+              <w:jc w:val="center"/>
+              <w:rPr>
+                <w:rFonts w:ascii="Times New Roman" w:hAnsi="Times New Roman" w:cs="Times New Roman"/>
+                <w:b/>
+              </w:rPr>
+            </w:pPr>
+          </w:p>
+          <w:p>
+            <w:pPr>
+              <w:rPr>
+                <w:rFonts w:ascii="Times New Roman" w:hAnsi="Times New Roman" w:cs="Times New Roman"/>
+                <w:b/>
+              </w:rPr>
+            </w:pPr>
+            <w:r>
+              <w:rPr>
+                <w:rFonts w:ascii="Times New Roman" w:hAnsi="Times New Roman" w:cs="Times New Roman"/>
+                <w:b/>
+              </w:rPr>
+              <w:t>Unités d’Enseignement</w:t>
+            </w:r>
+          </w:p>
+          <w:p>
+            <w:pPr>
+              <w:jc w:val="center"/>
+              <w:rPr>
+                <w:rFonts w:ascii="Times New Roman" w:hAnsi="Times New Roman" w:cs="Times New Roman"/>
+                <w:b/>
+              </w:rPr>
+            </w:pPr>
+          </w:p>
+        </w:tc>
+        <w:tc>
+          <w:tcPr>
+            <w:tcW w:w="1134" w:type="dxa"/>
+            <w:shd w:val="clear" w:color="auto" w:fill="F2F2F2" w:themeFill="background1" w:themeFillShade="F2"/>
+          </w:tcPr>
+          <w:p>
+            <w:pPr>
+              <w:jc w:val="center"/>
+              <w:rPr>
+                <w:rFonts w:ascii="Times New Roman" w:hAnsi="Times New Roman" w:cs="Times New Roman"/>
+                <w:b/>
+              </w:rPr>
+            </w:pPr>
+          </w:p>
+          <w:p>
+            <w:pPr>
+              <w:jc w:val="center"/>
+              <w:rPr>
+                <w:rFonts w:ascii="Times New Roman" w:hAnsi="Times New Roman" w:cs="Times New Roman"/>
+                <w:b/>
+              </w:rPr>
+            </w:pPr>
+            <w:r>
+              <w:rPr>
+                <w:rFonts w:ascii="Times New Roman" w:hAnsi="Times New Roman" w:cs="Times New Roman"/>
+                <w:b/>
+              </w:rPr>
+              <w:t>Notes</w:t>
+            </w:r>
+            <w:r>
+              <w:rPr>
+                <w:rFonts w:ascii="Times New Roman" w:hAnsi="Times New Roman" w:cs="Times New Roman"/>
+                <w:b/>
+              </w:rPr>
+              <w:t xml:space="preserve"> / 20</w:t>
+            </w:r>
+            <w:r>
+              <w:rPr>
+                <w:rFonts w:ascii="Times New Roman" w:hAnsi="Times New Roman" w:cs="Times New Roman"/>
+                <w:b/>
+              </w:rPr>
+              <w:t xml:space="preserve"> </w:t>
+            </w:r>
+          </w:p>
+        </w:tc>
+        <w:tc>
+          <w:tcPr>
+            <w:tcW w:w="1418" w:type="dxa"/>
+            <w:shd w:val="clear" w:color="auto" w:fill="F2F2F2" w:themeFill="background1" w:themeFillShade="F2"/>
+          </w:tcPr>
+          <w:p>
+            <w:pPr>
+              <w:jc w:val="center"/>
+              <w:rPr>
+                <w:rFonts w:ascii="Times New Roman" w:hAnsi="Times New Roman" w:cs="Times New Roman"/>
+                <w:b/>
+              </w:rPr>
+            </w:pPr>
+          </w:p>
+          <w:p>
+            <w:pPr>
+              <w:jc w:val="center"/>
+              <w:rPr>
+                <w:rFonts w:ascii="Times New Roman" w:hAnsi="Times New Roman" w:cs="Times New Roman"/>
+                <w:b/>
+              </w:rPr>
+            </w:pPr>
+            <w:r>
+              <w:rPr>
+                <w:rFonts w:ascii="Times New Roman" w:hAnsi="Times New Roman" w:cs="Times New Roman"/>
+                <w:b/>
+              </w:rPr>
+              <w:t>Observation</w:t>
+            </w:r>
+          </w:p>
+        </w:tc>
+        <w:tc>
+          <w:tcPr>
+            <w:tcW w:w="992" w:type="dxa"/>
+            <w:shd w:val="clear" w:color="auto" w:fill="F2F2F2" w:themeFill="background1" w:themeFillShade="F2"/>
+          </w:tcPr>
+          <w:p>
+            <w:pPr>
+              <w:jc w:val="center"/>
+              <w:rPr>
+                <w:rFonts w:ascii="Times New Roman" w:hAnsi="Times New Roman" w:cs="Times New Roman"/>
+                <w:b/>
+              </w:rPr>
+            </w:pPr>
+          </w:p>
+          <w:p>
+            <w:pPr>
+              <w:jc w:val="center"/>
+              <w:rPr>
+                <w:rFonts w:ascii="Times New Roman" w:hAnsi="Times New Roman" w:cs="Times New Roman"/>
+                <w:b/>
+              </w:rPr>
+            </w:pPr>
+            <w:r>
+              <w:rPr>
+                <w:rFonts w:ascii="Times New Roman" w:hAnsi="Times New Roman" w:cs="Times New Roman"/>
+                <w:b/>
+              </w:rPr>
+              <w:t>Crédits</w:t>
+            </w:r>
+          </w:p>
+        </w:tc>
+        <w:tc>
+          <w:tcPr>
+            <w:tcW w:w="2835" w:type="dxa"/>
+            <w:shd w:val="clear" w:color="auto" w:fill="F2F2F2" w:themeFill="background1" w:themeFillShade="F2"/>
+          </w:tcPr>
+          <w:p>
+            <w:pPr>
+              <w:jc w:val="center"/>
+              <w:rPr>
+                <w:rFonts w:ascii="Times New Roman" w:hAnsi="Times New Roman" w:cs="Times New Roman"/>
+                <w:b/>
+              </w:rPr>
+            </w:pPr>
+          </w:p>
+          <w:p>
+            <w:pPr>
+              <w:jc w:val="center"/>
+              <w:rPr>
+                <w:rFonts w:ascii="Times New Roman" w:hAnsi="Times New Roman" w:cs="Times New Roman"/>
+                <w:b/>
+              </w:rPr>
+            </w:pPr>
+            <w:r>
+              <w:rPr>
+                <w:rFonts w:ascii="Times New Roman" w:hAnsi="Times New Roman" w:cs="Times New Roman"/>
+                <w:b/>
+              </w:rPr>
+              <w:t>Session</w:t>
+            </w:r>
+          </w:p>
+        </w:tc>
+      </w:tr>
+      <w:tr>
+        <w:trPr>
+          <w:trHeight w:val="783"/>
+        </w:trPr>
+        <w:tc>
+          <w:tcPr>
+            <w:tcW w:w="3964" w:type="dxa"/>
+          </w:tcPr>
+          <w:p>
+            <w:pPr>
+              <w:rPr>
+                <w:rFonts w:ascii="Times New Roman" w:hAnsi="Times New Roman" w:cs="Times New Roman"/>
+                <w:sz w:val="20"/>
+                <w:szCs w:val="20"/>
+              </w:rPr>
+            </w:pPr>
+          </w:p>
+          <w:p>
+            <w:pPr>
+              <w:rPr>
+                <w:rFonts w:ascii="Times New Roman" w:hAnsi="Times New Roman" w:cs="Times New Roman"/>
+                <w:sz w:val="20"/>
+                <w:szCs w:val="20"/>
+              </w:rPr>
+            </w:pPr>
+            <w:r>
+              <w:rPr>
+                <w:rFonts w:ascii="Times New Roman" w:hAnsi="Times New Roman" w:cs="Times New Roman"/>
+                <w:sz w:val="20"/>
+                <w:szCs w:val="20"/>
+              </w:rPr>
+              <w:fldChar w:fldCharType="begin"/>
+            </w:r>
+            <w:r>
+              <w:rPr>
+                <w:rFonts w:ascii="Times New Roman" w:hAnsi="Times New Roman" w:cs="Times New Roman"/>
+                <w:sz w:val="20"/>
+                <w:szCs w:val="20"/>
+              </w:rPr>
+              <w:instrText xml:space="preserve"> MERGEFIELD  $T.UE </w:instrText>
+            </w:r>
+            <w:r>
+              <w:rPr>
+                <w:rFonts w:ascii="Times New Roman" w:hAnsi="Times New Roman" w:cs="Times New Roman"/>
+                <w:sz w:val="20"/>
+                <w:szCs w:val="20"/>
+              </w:rPr>
+              <w:fldChar w:fldCharType="separate"/>
+            </w:r>
+            <w:r>
+              <w:rPr>
+                <w:rFonts w:ascii="Times New Roman" w:hAnsi="Times New Roman" w:cs="Times New Roman"/>
+                <w:noProof/>
+                <w:sz w:val="20"/>
+                <w:szCs w:val="20"/>
+              </w:rPr>
+              <w:t>«$T.UE»</w:t>
+            </w:r>
+            <w:r>
+              <w:rPr>
+                <w:rFonts w:ascii="Times New Roman" w:hAnsi="Times New Roman" w:cs="Times New Roman"/>
+                <w:sz w:val="20"/>
+                <w:szCs w:val="20"/>
+              </w:rPr>
+              <w:fldChar w:fldCharType="end"/>
+            </w:r>
+          </w:p>
+        </w:tc>
+        <w:tc>
+          <w:tcPr>
+            <w:tcW w:w="1134" w:type="dxa"/>
+          </w:tcPr>
+          <w:p>
+            <w:pPr>
+              <w:jc w:val="center"/>
+              <w:rPr>
+                <w:rFonts w:ascii="Times New Roman" w:hAnsi="Times New Roman" w:cs="Times New Roman"/>
+                <w:sz w:val="20"/>
+                <w:szCs w:val="20"/>
+              </w:rPr>
+            </w:pPr>
+            <w:r>
+              <w:rPr>
+                <w:rFonts w:ascii="Times New Roman" w:hAnsi="Times New Roman" w:cs="Times New Roman"/>
+                <w:sz w:val="20"/>
+                <w:szCs w:val="20"/>
+              </w:rPr>
+              <w:fldChar w:fldCharType="begin"/>
+            </w:r>
+            <w:r>
+              <w:rPr>
+                <w:rFonts w:ascii="Times New Roman" w:hAnsi="Times New Roman" w:cs="Times New Roman"/>
+                <w:sz w:val="20"/>
+                <w:szCs w:val="20"/>
+              </w:rPr>
+              <w:instrText xml:space="preserve"> MERGEFIELD  $T.N </w:instrText>
+            </w:r>
+            <w:r>
+              <w:rPr>
+                <w:rFonts w:ascii="Times New Roman" w:hAnsi="Times New Roman" w:cs="Times New Roman"/>
+                <w:sz w:val="20"/>
+                <w:szCs w:val="20"/>
+              </w:rPr>
+              <w:fldChar w:fldCharType="separate"/>
+            </w:r>
+            <w:r>
+              <w:rPr>
+                <w:rFonts w:ascii="Times New Roman" w:hAnsi="Times New Roman" w:cs="Times New Roman"/>
+                <w:noProof/>
+                <w:sz w:val="20"/>
+                <w:szCs w:val="20"/>
+              </w:rPr>
+              <w:t>«$T.N»</w:t>
+            </w:r>
+            <w:r>
+              <w:rPr>
+                <w:rFonts w:ascii="Times New Roman" w:hAnsi="Times New Roman" w:cs="Times New Roman"/>
+                <w:sz w:val="20"/>
+                <w:szCs w:val="20"/>
+              </w:rPr>
+              <w:fldChar w:fldCharType="end"/>
+            </w:r>
+          </w:p>
+        </w:tc>
+        <w:tc>
+          <w:tcPr>
+            <w:tcW w:w="1418" w:type="dxa"/>
+          </w:tcPr>
+          <w:p>
+            <w:pPr>
+              <w:jc w:val="center"/>
+              <w:rPr>
+                <w:rFonts w:ascii="Times New Roman" w:hAnsi="Times New Roman" w:cs="Times New Roman"/>
+                <w:sz w:val="20"/>
+                <w:szCs w:val="20"/>
+              </w:rPr>
+            </w:pPr>
+            <w:r>
+              <w:rPr>
+                <w:rFonts w:ascii="Times New Roman" w:hAnsi="Times New Roman" w:cs="Times New Roman"/>
+                <w:sz w:val="20"/>
+                <w:szCs w:val="20"/>
+              </w:rPr>
+              <w:fldChar w:fldCharType="begin"/>
+            </w:r>
+            <w:r>
+              <w:rPr>
+                <w:rFonts w:ascii="Times New Roman" w:hAnsi="Times New Roman" w:cs="Times New Roman"/>
+                <w:sz w:val="20"/>
+                <w:szCs w:val="20"/>
+              </w:rPr>
+              <w:instrText xml:space="preserve"> MERGEFIELD  $T.O </w:instrText>
+            </w:r>
+            <w:r>
+              <w:rPr>
+                <w:rFonts w:ascii="Times New Roman" w:hAnsi="Times New Roman" w:cs="Times New Roman"/>
+                <w:sz w:val="20"/>
+                <w:szCs w:val="20"/>
+              </w:rPr>
+              <w:fldChar w:fldCharType="separate"/>
+            </w:r>
+            <w:r>
+              <w:rPr>
+                <w:rFonts w:ascii="Times New Roman" w:hAnsi="Times New Roman" w:cs="Times New Roman"/>
+                <w:noProof/>
+                <w:sz w:val="20"/>
+                <w:szCs w:val="20"/>
+              </w:rPr>
+              <w:t>«$T.O»</w:t>
+            </w:r>
+            <w:r>
+              <w:rPr>
+                <w:rFonts w:ascii="Times New Roman" w:hAnsi="Times New Roman" w:cs="Times New Roman"/>
+                <w:sz w:val="20"/>
+                <w:szCs w:val="20"/>
+              </w:rPr>
+              <w:fldChar w:fldCharType="end"/>
+            </w:r>
+          </w:p>
+        </w:tc>
+        <w:tc>
+          <w:tcPr>
+            <w:tcW w:w="992" w:type="dxa"/>
+          </w:tcPr>
+          <w:p>
+            <w:pPr>
+              <w:jc w:val="center"/>
+              <w:rPr>
+                <w:rFonts w:ascii="Times New Roman" w:hAnsi="Times New Roman" w:cs="Times New Roman"/>
+                <w:sz w:val="20"/>
+                <w:szCs w:val="20"/>
+              </w:rPr>
+            </w:pPr>
+            <w:r>
+              <w:rPr>
+                <w:rFonts w:ascii="Times New Roman" w:hAnsi="Times New Roman" w:cs="Times New Roman"/>
+                <w:sz w:val="20"/>
+                <w:szCs w:val="20"/>
+              </w:rPr>
+              <w:fldChar w:fldCharType="begin"/>
+            </w:r>
+            <w:r>
+              <w:rPr>
+                <w:rFonts w:ascii="Times New Roman" w:hAnsi="Times New Roman" w:cs="Times New Roman"/>
+                <w:sz w:val="20"/>
+                <w:szCs w:val="20"/>
+              </w:rPr>
+              <w:instrText xml:space="preserve"> MERGEFIELD  $T.C </w:instrText>
+            </w:r>
+            <w:r>
+              <w:rPr>
+                <w:rFonts w:ascii="Times New Roman" w:hAnsi="Times New Roman" w:cs="Times New Roman"/>
+                <w:sz w:val="20"/>
+                <w:szCs w:val="20"/>
+              </w:rPr>
+              <w:fldChar w:fldCharType="separate"/>
+            </w:r>
+            <w:r>
+              <w:rPr>
+                <w:rFonts w:ascii="Times New Roman" w:hAnsi="Times New Roman" w:cs="Times New Roman"/>
+                <w:noProof/>
+                <w:sz w:val="20"/>
+                <w:szCs w:val="20"/>
+              </w:rPr>
+              <w:t>«$T.C»</w:t>
+            </w:r>
+            <w:r>
+              <w:rPr>
+                <w:rFonts w:ascii="Times New Roman" w:hAnsi="Times New Roman" w:cs="Times New Roman"/>
+                <w:sz w:val="20"/>
+                <w:szCs w:val="20"/>
+              </w:rPr>
+              <w:fldChar w:fldCharType="end"/>
+            </w:r>
+          </w:p>
+        </w:tc>
+        <w:tc>
+          <w:tcPr>
+            <w:tcW w:w="2835" w:type="dxa"/>
+          </w:tcPr>
+          <w:p>
+            <w:pPr>
+              <w:jc w:val="center"/>
+              <w:rPr>
+                <w:rFonts w:ascii="Times New Roman" w:hAnsi="Times New Roman" w:cs="Times New Roman"/>
+                <w:sz w:val="20"/>
+                <w:szCs w:val="20"/>
+              </w:rPr>
+            </w:pPr>
+            <w:r>
+              <w:rPr>
+                <w:rFonts w:ascii="Times New Roman" w:hAnsi="Times New Roman" w:cs="Times New Roman"/>
+                <w:sz w:val="20"/>
+                <w:szCs w:val="20"/>
+              </w:rPr>
+              <w:fldChar w:fldCharType="begin"/>
+            </w:r>
+            <w:r>
+              <w:rPr>
+                <w:rFonts w:ascii="Times New Roman" w:hAnsi="Times New Roman" w:cs="Times New Roman"/>
+                <w:sz w:val="20"/>
+                <w:szCs w:val="20"/>
+              </w:rPr>
+              <w:instrText xml:space="preserve"> MERGEFIELD  $T.S </w:instrText>
+            </w:r>
+            <w:r>
+              <w:rPr>
+                <w:rFonts w:ascii="Times New Roman" w:hAnsi="Times New Roman" w:cs="Times New Roman"/>
+                <w:sz w:val="20"/>
+                <w:szCs w:val="20"/>
+              </w:rPr>
+              <w:fldChar w:fldCharType="separate"/>
+            </w:r>
+            <w:r>
+              <w:rPr>
+                <w:rFonts w:ascii="Times New Roman" w:hAnsi="Times New Roman" w:cs="Times New Roman"/>
+                <w:noProof/>
+                <w:sz w:val="20"/>
+                <w:szCs w:val="20"/>
+              </w:rPr>
+              <w:t>«$T.S»</w:t>
+            </w:r>
+            <w:r>
+              <w:rPr>
+                <w:rFonts w:ascii="Times New Roman" w:hAnsi="Times New Roman" w:cs="Times New Roman"/>
+                <w:sz w:val="20"/>
+                <w:szCs w:val="20"/>
+              </w:rPr>
+              <w:fldChar w:fldCharType="end"/>
+            </w:r>
+          </w:p>
+        </w:tc>
+      </w:tr>
+      <w:tr>
+        <w:trPr>
+          <w:trHeight w:val="1357"/>
+        </w:trPr>
+        <w:tc>
+          <w:tcPr>
+            <w:tcW w:w="10343" w:type="dxa"/>
+            <w:gridSpan w:val="5"/>
+            <w:shd w:val="clear" w:color="auto" w:fill="F2F2F2" w:themeFill="background1" w:themeFillShade="F2"/>
+          </w:tcPr>
+          <w:p>
+            <w:pPr>
+              <w:spacing w:line="360" w:lineRule="auto"/>
+              <w:rPr>
+                <w:rFonts w:ascii="Times New Roman" w:hAnsi="Times New Roman" w:cs="Times New Roman"/>
+                <w:sz w:val="20"/>
+                <w:szCs w:val="20"/>
+              </w:rPr>
+            </w:pPr>
+            <w:r>
+              <w:rPr>
+                <w:rFonts w:ascii="Times New Roman" w:hAnsi="Times New Roman" w:cs="Times New Roman"/>
+                <w:b/>
+                <w:sz w:val="20"/>
+                <w:szCs w:val="20"/>
+              </w:rPr>
+              <w:t xml:space="preserve">Total des crédits </w:t>
+            </w:r>
+            <w:r>
+              <w:rPr>
+                <w:rFonts w:ascii="Times New Roman" w:hAnsi="Times New Roman" w:cs="Times New Roman"/>
+                <w:b/>
+                <w:sz w:val="20"/>
+                <w:szCs w:val="20"/>
+              </w:rPr>
+              <w:t> </w:t>
+            </w:r>
+            <w:r>
+              <w:rPr>
+                <w:rFonts w:ascii="Times New Roman" w:hAnsi="Times New Roman" w:cs="Times New Roman"/>
+                <w:b/>
+                <w:sz w:val="20"/>
+                <w:szCs w:val="20"/>
+              </w:rPr>
+              <w:t>semestre</w:t>
+            </w:r>
+            <w:r>
+              <w:rPr>
+                <w:rFonts w:ascii="Times New Roman" w:hAnsi="Times New Roman" w:cs="Times New Roman"/>
+                <w:b/>
+                <w:sz w:val="18"/>
+                <w:szCs w:val="18"/>
+              </w:rPr>
+              <w:t xml:space="preserve"> </w:t>
+            </w:r>
+            <w:r>
+              <w:rPr>
+                <w:rFonts w:ascii="Times New Roman" w:hAnsi="Times New Roman" w:cs="Times New Roman"/>
+                <w:sz w:val="20"/>
+                <w:szCs w:val="20"/>
+              </w:rPr>
+              <w:fldChar w:fldCharType="begin"/>
+            </w:r>
+            <w:r>
+              <w:rPr>
+                <w:rFonts w:ascii="Times New Roman" w:hAnsi="Times New Roman" w:cs="Times New Roman"/>
+                <w:sz w:val="20"/>
+                <w:szCs w:val="20"/>
+              </w:rPr>
+              <w:instrText xml:space="preserve"> MERGEFIELD  $semestre1 </w:instrText>
+            </w:r>
+            <w:r>
+              <w:rPr>
+                <w:rFonts w:ascii="Times New Roman" w:hAnsi="Times New Roman" w:cs="Times New Roman"/>
+                <w:sz w:val="20"/>
+                <w:szCs w:val="20"/>
+              </w:rPr>
+              <w:fldChar w:fldCharType="separate"/>
+            </w:r>
+            <w:r>
+              <w:rPr>
+                <w:rFonts w:ascii="Times New Roman" w:hAnsi="Times New Roman" w:cs="Times New Roman"/>
+                <w:noProof/>
+                <w:sz w:val="20"/>
+                <w:szCs w:val="20"/>
+              </w:rPr>
+              <w:t>«$semestre1»</w:t>
+            </w:r>
+            <w:r>
+              <w:rPr>
+                <w:rFonts w:ascii="Times New Roman" w:hAnsi="Times New Roman" w:cs="Times New Roman"/>
+                <w:sz w:val="20"/>
+                <w:szCs w:val="20"/>
+              </w:rPr>
+              <w:fldChar w:fldCharType="end"/>
+            </w:r>
+            <w:r>
+              <w:rPr>
+                <w:rFonts w:ascii="Times New Roman" w:hAnsi="Times New Roman" w:cs="Times New Roman"/>
+                <w:sz w:val="20"/>
+                <w:szCs w:val="20"/>
+              </w:rPr>
+              <w:t xml:space="preserve"> et </w:t>
+            </w:r>
+            <w:r>
+              <w:rPr>
+                <w:rFonts w:ascii="Times New Roman" w:hAnsi="Times New Roman" w:cs="Times New Roman"/>
+                <w:sz w:val="20"/>
+                <w:szCs w:val="20"/>
+              </w:rPr>
+              <w:fldChar w:fldCharType="begin"/>
+            </w:r>
+            <w:r>
+              <w:rPr>
+                <w:rFonts w:ascii="Times New Roman" w:hAnsi="Times New Roman" w:cs="Times New Roman"/>
+                <w:sz w:val="20"/>
+                <w:szCs w:val="20"/>
+              </w:rPr>
+              <w:instrText xml:space="preserve"> MERGEFIELD  $semestre2 </w:instrText>
+            </w:r>
+            <w:r>
+              <w:rPr>
+                <w:rFonts w:ascii="Times New Roman" w:hAnsi="Times New Roman" w:cs="Times New Roman"/>
+                <w:sz w:val="20"/>
+                <w:szCs w:val="20"/>
+              </w:rPr>
+              <w:fldChar w:fldCharType="separate"/>
+            </w:r>
+            <w:r>
+              <w:rPr>
+                <w:rFonts w:ascii="Times New Roman" w:hAnsi="Times New Roman" w:cs="Times New Roman"/>
+                <w:noProof/>
+                <w:sz w:val="20"/>
+                <w:szCs w:val="20"/>
+              </w:rPr>
+              <w:t>«$semestre2»</w:t>
+            </w:r>
+            <w:r>
+              <w:rPr>
+                <w:rFonts w:ascii="Times New Roman" w:hAnsi="Times New Roman" w:cs="Times New Roman"/>
+                <w:sz w:val="20"/>
+                <w:szCs w:val="20"/>
+              </w:rPr>
+              <w:fldChar w:fldCharType="end"/>
+            </w:r>
+            <w:r>
+              <w:rPr>
+                <w:rFonts w:ascii="Times New Roman" w:hAnsi="Times New Roman" w:cs="Times New Roman"/>
+                <w:sz w:val="20"/>
+                <w:szCs w:val="20"/>
+              </w:rPr>
+              <w:t xml:space="preserve">  </w:t>
+            </w:r>
+            <w:r>
+              <w:rPr>
+                <w:rFonts w:ascii="Times New Roman" w:hAnsi="Times New Roman" w:cs="Times New Roman"/>
+                <w:sz w:val="20"/>
+                <w:szCs w:val="20"/>
+              </w:rPr>
+              <w:t>:</w:t>
+            </w:r>
+            <w:r>
+              <w:rPr>
+                <w:rFonts w:ascii="Times New Roman" w:hAnsi="Times New Roman" w:cs="Times New Roman"/>
+                <w:sz w:val="20"/>
+                <w:szCs w:val="20"/>
+              </w:rPr>
+              <w:t xml:space="preserve"> </w:t>
+            </w:r>
+            <w:r>
+              <w:rPr>
+                <w:rFonts w:ascii="Times New Roman" w:hAnsi="Times New Roman" w:cs="Times New Roman"/>
+                <w:sz w:val="20"/>
+                <w:szCs w:val="20"/>
+              </w:rPr>
+              <w:fldChar w:fldCharType="begin"/>
+            </w:r>
+            <w:r>
+              <w:rPr>
+                <w:rFonts w:ascii="Times New Roman" w:hAnsi="Times New Roman" w:cs="Times New Roman"/>
+                <w:sz w:val="20"/>
+                <w:szCs w:val="20"/>
+              </w:rPr>
+              <w:instrText xml:space="preserve"> MERGEFIELD  $TC </w:instrText>
+            </w:r>
+            <w:r>
+              <w:rPr>
+                <w:rFonts w:ascii="Times New Roman" w:hAnsi="Times New Roman" w:cs="Times New Roman"/>
+                <w:sz w:val="20"/>
+                <w:szCs w:val="20"/>
+              </w:rPr>
+              <w:fldChar w:fldCharType="separate"/>
+            </w:r>
+            <w:r>
+              <w:rPr>
+                <w:rFonts w:ascii="Times New Roman" w:hAnsi="Times New Roman" w:cs="Times New Roman"/>
+                <w:noProof/>
+                <w:sz w:val="20"/>
+                <w:szCs w:val="20"/>
+              </w:rPr>
+              <w:t>«$TC»</w:t>
+            </w:r>
+            <w:r>
+              <w:rPr>
+                <w:rFonts w:ascii="Times New Roman" w:hAnsi="Times New Roman" w:cs="Times New Roman"/>
+                <w:sz w:val="20"/>
+                <w:szCs w:val="20"/>
+              </w:rPr>
+              <w:fldChar w:fldCharType="end"/>
+            </w:r>
+            <w:r>
+              <w:rPr>
+                <w:rFonts w:ascii="Times New Roman" w:hAnsi="Times New Roman" w:cs="Times New Roman"/>
+                <w:sz w:val="20"/>
+                <w:szCs w:val="20"/>
+              </w:rPr>
+              <w:fldChar w:fldCharType="begin"/>
+            </w:r>
+            <w:r>
+              <w:rPr>
+                <w:rFonts w:ascii="Times New Roman" w:hAnsi="Times New Roman" w:cs="Times New Roman"/>
+                <w:sz w:val="20"/>
+                <w:szCs w:val="20"/>
+              </w:rPr>
+              <w:instrText xml:space="preserve">    TC </w:instrText>
+            </w:r>
+            <w:r>
+              <w:rPr>
+                <w:rFonts w:ascii="Times New Roman" w:hAnsi="Times New Roman" w:cs="Times New Roman"/>
+                <w:sz w:val="20"/>
+                <w:szCs w:val="20"/>
+              </w:rPr>
+              <w:fldChar w:fldCharType="end"/>
+            </w:r>
+          </w:p>
+          <w:p>
+            <w:pPr>
+              <w:spacing w:line="360" w:lineRule="auto"/>
+              <w:rPr>
+                <w:rFonts w:ascii="Times New Roman" w:hAnsi="Times New Roman" w:cs="Times New Roman"/>
+                <w:b/>
+                <w:sz w:val="20"/>
+                <w:szCs w:val="20"/>
+              </w:rPr>
+            </w:pPr>
+            <w:r>
+              <w:rPr>
+                <w:rFonts w:ascii="Times New Roman" w:hAnsi="Times New Roman" w:cs="Times New Roman"/>
+                <w:b/>
+                <w:sz w:val="20"/>
+                <w:szCs w:val="20"/>
+              </w:rPr>
+              <w:t>Total des crédits validés</w:t>
+            </w:r>
+            <w:r>
+              <w:rPr>
+                <w:rFonts w:ascii="Times New Roman" w:hAnsi="Times New Roman" w:cs="Times New Roman"/>
+                <w:sz w:val="20"/>
+                <w:szCs w:val="20"/>
+              </w:rPr>
+              <w:t> </w:t>
+            </w:r>
+            <w:r>
+              <w:rPr>
+                <w:rFonts w:ascii="Times New Roman" w:hAnsi="Times New Roman" w:cs="Times New Roman"/>
+                <w:b/>
+                <w:sz w:val="20"/>
+                <w:szCs w:val="20"/>
+              </w:rPr>
+              <w:t xml:space="preserve"> semestre</w:t>
+            </w:r>
+            <w:r>
+              <w:rPr>
+                <w:rFonts w:ascii="Times New Roman" w:hAnsi="Times New Roman" w:cs="Times New Roman"/>
+                <w:b/>
+                <w:sz w:val="18"/>
+                <w:szCs w:val="18"/>
+              </w:rPr>
+              <w:t xml:space="preserve"> </w:t>
+            </w:r>
+            <w:r>
+              <w:rPr>
+                <w:rFonts w:ascii="Times New Roman" w:hAnsi="Times New Roman" w:cs="Times New Roman"/>
+                <w:sz w:val="18"/>
+                <w:szCs w:val="18"/>
+              </w:rPr>
+              <w:fldChar w:fldCharType="begin"/>
+            </w:r>
+            <w:r>
+              <w:rPr>
+                <w:rFonts w:ascii="Times New Roman" w:hAnsi="Times New Roman" w:cs="Times New Roman"/>
+                <w:sz w:val="18"/>
+                <w:szCs w:val="18"/>
+              </w:rPr>
+              <w:instrText xml:space="preserve"> MERGEFIELD  $semestre1 </w:instrText>
+            </w:r>
+            <w:r>
+              <w:rPr>
+                <w:rFonts w:ascii="Times New Roman" w:hAnsi="Times New Roman" w:cs="Times New Roman"/>
+                <w:sz w:val="18"/>
+                <w:szCs w:val="18"/>
+              </w:rPr>
+              <w:fldChar w:fldCharType="separate"/>
+            </w:r>
+            <w:r>
+              <w:rPr>
+                <w:rFonts w:ascii="Times New Roman" w:hAnsi="Times New Roman" w:cs="Times New Roman"/>
+                <w:noProof/>
+                <w:sz w:val="18"/>
+                <w:szCs w:val="18"/>
+              </w:rPr>
+              <w:t>«$semestre1»</w:t>
+            </w:r>
+            <w:r>
+              <w:rPr>
+                <w:rFonts w:ascii="Times New Roman" w:hAnsi="Times New Roman" w:cs="Times New Roman"/>
+                <w:sz w:val="18"/>
+                <w:szCs w:val="18"/>
+              </w:rPr>
+              <w:fldChar w:fldCharType="end"/>
+            </w:r>
+            <w:r>
+              <w:rPr>
+                <w:rFonts w:ascii="Times New Roman" w:hAnsi="Times New Roman" w:cs="Times New Roman"/>
+                <w:sz w:val="18"/>
+                <w:szCs w:val="18"/>
+              </w:rPr>
+              <w:t xml:space="preserve"> et </w:t>
+            </w:r>
+            <w:r>
+              <w:rPr>
+                <w:rFonts w:ascii="Times New Roman" w:hAnsi="Times New Roman" w:cs="Times New Roman"/>
+                <w:sz w:val="18"/>
+                <w:szCs w:val="18"/>
+              </w:rPr>
+              <w:fldChar w:fldCharType="begin"/>
+            </w:r>
+            <w:r>
+              <w:rPr>
+                <w:rFonts w:ascii="Times New Roman" w:hAnsi="Times New Roman" w:cs="Times New Roman"/>
+                <w:sz w:val="18"/>
+                <w:szCs w:val="18"/>
+              </w:rPr>
+              <w:instrText xml:space="preserve"> MERGEFIELD  $semestre2 </w:instrText>
+            </w:r>
+            <w:r>
+              <w:rPr>
+                <w:rFonts w:ascii="Times New Roman" w:hAnsi="Times New Roman" w:cs="Times New Roman"/>
+                <w:sz w:val="18"/>
+                <w:szCs w:val="18"/>
+              </w:rPr>
+              <w:fldChar w:fldCharType="separate"/>
+            </w:r>
+            <w:r>
+              <w:rPr>
+                <w:rFonts w:ascii="Times New Roman" w:hAnsi="Times New Roman" w:cs="Times New Roman"/>
+                <w:noProof/>
+                <w:sz w:val="18"/>
+                <w:szCs w:val="18"/>
+              </w:rPr>
+              <w:t>«$semestre2»</w:t>
+            </w:r>
+            <w:r>
+              <w:rPr>
+                <w:rFonts w:ascii="Times New Roman" w:hAnsi="Times New Roman" w:cs="Times New Roman"/>
+                <w:sz w:val="18"/>
+                <w:szCs w:val="18"/>
+              </w:rPr>
+              <w:fldChar w:fldCharType="end"/>
+            </w:r>
+            <w:r>
+              <w:rPr>
+                <w:rFonts w:ascii="Times New Roman" w:hAnsi="Times New Roman" w:cs="Times New Roman"/>
+                <w:sz w:val="18"/>
+                <w:szCs w:val="18"/>
+              </w:rPr>
+              <w:t xml:space="preserve">   : </w:t>
+            </w:r>
+            <w:r>
+              <w:rPr>
+                <w:rFonts w:ascii="Times New Roman" w:hAnsi="Times New Roman" w:cs="Times New Roman"/>
+                <w:sz w:val="18"/>
+                <w:szCs w:val="18"/>
+              </w:rPr>
+              <w:fldChar w:fldCharType="begin"/>
+            </w:r>
+            <w:r>
+              <w:rPr>
+                <w:rFonts w:ascii="Times New Roman" w:hAnsi="Times New Roman" w:cs="Times New Roman"/>
+                <w:sz w:val="18"/>
+                <w:szCs w:val="18"/>
+              </w:rPr>
+              <w:instrText xml:space="preserve"> MERGEFIELD  $TCV </w:instrText>
+            </w:r>
+            <w:r>
+              <w:rPr>
+                <w:rFonts w:ascii="Times New Roman" w:hAnsi="Times New Roman" w:cs="Times New Roman"/>
+                <w:sz w:val="18"/>
+                <w:szCs w:val="18"/>
+              </w:rPr>
+              <w:fldChar w:fldCharType="separate"/>
+            </w:r>
+            <w:r>
+              <w:rPr>
+                <w:rFonts w:ascii="Times New Roman" w:hAnsi="Times New Roman" w:cs="Times New Roman"/>
+                <w:noProof/>
+                <w:sz w:val="18"/>
+                <w:szCs w:val="18"/>
+              </w:rPr>
+              <w:t>«$TCV»</w:t>
+            </w:r>
+            <w:r>
+              <w:rPr>
+                <w:rFonts w:ascii="Times New Roman" w:hAnsi="Times New Roman" w:cs="Times New Roman"/>
+                <w:sz w:val="18"/>
+                <w:szCs w:val="18"/>
+              </w:rPr>
+              <w:fldChar w:fldCharType="end"/>
+            </w:r>
+            <w:r>
+              <w:rPr>
+                <w:rFonts w:ascii="Times New Roman" w:hAnsi="Times New Roman" w:cs="Times New Roman"/>
+                <w:sz w:val="18"/>
+                <w:szCs w:val="18"/>
+              </w:rPr>
+              <w:t xml:space="preserve">  </w:t>
+            </w:r>
+            <w:r>
+              <w:rPr>
+                <w:rFonts w:ascii="Times New Roman" w:hAnsi="Times New Roman" w:cs="Times New Roman"/>
+                <w:b/>
+                <w:sz w:val="18"/>
+                <w:szCs w:val="18"/>
+              </w:rPr>
+              <w:t xml:space="preserve"> </w:t>
+            </w:r>
+          </w:p>
+          <w:p>
+            <w:pPr>
+              <w:spacing w:line="360" w:lineRule="auto"/>
+              <w:rPr>
+                <w:rFonts w:ascii="Times New Roman" w:hAnsi="Times New Roman" w:cs="Times New Roman"/>
+                <w:sz w:val="16"/>
+                <w:szCs w:val="16"/>
+              </w:rPr>
+            </w:pPr>
+            <w:r>
+              <w:rPr>
+                <w:rFonts w:ascii="Times New Roman" w:hAnsi="Times New Roman" w:cs="Times New Roman"/>
+                <w:b/>
+                <w:sz w:val="20"/>
+                <w:szCs w:val="20"/>
+              </w:rPr>
+              <w:t xml:space="preserve">UE non validé (s) : </w:t>
+            </w:r>
+            <w:r>
+              <w:rPr>
+                <w:rFonts w:ascii="Times New Roman" w:hAnsi="Times New Roman" w:cs="Times New Roman"/>
+                <w:sz w:val="16"/>
+                <w:szCs w:val="16"/>
+              </w:rPr>
+              <w:fldChar w:fldCharType="begin"/>
+            </w:r>
+            <w:r>
+              <w:rPr>
+                <w:rFonts w:ascii="Times New Roman" w:hAnsi="Times New Roman" w:cs="Times New Roman"/>
+                <w:sz w:val="16"/>
+                <w:szCs w:val="16"/>
+              </w:rPr>
+              <w:instrText xml:space="preserve"> MERGEFIELD  $UENV </w:instrText>
+            </w:r>
+            <w:r>
+              <w:rPr>
+                <w:rFonts w:ascii="Times New Roman" w:hAnsi="Times New Roman" w:cs="Times New Roman"/>
+                <w:sz w:val="16"/>
+                <w:szCs w:val="16"/>
+              </w:rPr>
+              <w:fldChar w:fldCharType="separate"/>
+            </w:r>
+            <w:r>
+              <w:rPr>
+                <w:rFonts w:ascii="Times New Roman" w:hAnsi="Times New Roman" w:cs="Times New Roman"/>
+                <w:noProof/>
+                <w:sz w:val="16"/>
+                <w:szCs w:val="16"/>
+              </w:rPr>
+              <w:t>«$UENV»</w:t>
+            </w:r>
+            <w:r>
+              <w:rPr>
+                <w:rFonts w:ascii="Times New Roman" w:hAnsi="Times New Roman" w:cs="Times New Roman"/>
+                <w:sz w:val="16"/>
+                <w:szCs w:val="16"/>
+              </w:rPr>
+              <w:fldChar w:fldCharType="end"/>
+            </w:r>
+          </w:p>
+          <w:p>
+            <w:pPr>
+              <w:spacing w:line="360" w:lineRule="auto"/>
+              <w:rPr>
+                <w:rFonts w:ascii="Times New Roman" w:hAnsi="Times New Roman" w:cs="Times New Roman"/>
+                <w:sz w:val="20"/>
+                <w:szCs w:val="20"/>
+              </w:rPr>
+            </w:pPr>
+            <w:r>
+              <w:rPr>
+                <w:rFonts w:ascii="Times New Roman" w:hAnsi="Times New Roman" w:cs="Times New Roman"/>
+                <w:b/>
+                <w:sz w:val="20"/>
+                <w:szCs w:val="20"/>
+              </w:rPr>
+              <w:t>Décision </w:t>
+            </w:r>
+            <w:r>
+              <w:rPr>
+                <w:rFonts w:ascii="Times New Roman" w:hAnsi="Times New Roman" w:cs="Times New Roman"/>
+                <w:sz w:val="20"/>
+                <w:szCs w:val="20"/>
+              </w:rPr>
+              <w:t xml:space="preserve">: </w:t>
+            </w:r>
+            <w:r>
+              <w:rPr>
+                <w:rFonts w:ascii="Times New Roman" w:hAnsi="Times New Roman" w:cs="Times New Roman"/>
+                <w:sz w:val="20"/>
+                <w:szCs w:val="20"/>
+              </w:rPr>
+              <w:t xml:space="preserve"> </w:t>
+            </w:r>
+            <w:r>
+              <w:rPr>
+                <w:rFonts w:ascii="Times New Roman" w:hAnsi="Times New Roman" w:cs="Times New Roman"/>
+                <w:sz w:val="20"/>
+                <w:szCs w:val="20"/>
+              </w:rPr>
+              <w:fldChar w:fldCharType="begin"/>
+            </w:r>
+            <w:r>
+              <w:rPr>
+                <w:rFonts w:ascii="Times New Roman" w:hAnsi="Times New Roman" w:cs="Times New Roman"/>
+                <w:sz w:val="20"/>
+                <w:szCs w:val="20"/>
+              </w:rPr>
+              <w:instrText xml:space="preserve"> MERGEFIELD  $decision </w:instrText>
+            </w:r>
+            <w:r>
+              <w:rPr>
+                <w:rFonts w:ascii="Times New Roman" w:hAnsi="Times New Roman" w:cs="Times New Roman"/>
+                <w:sz w:val="20"/>
+                <w:szCs w:val="20"/>
+              </w:rPr>
+              <w:fldChar w:fldCharType="separate"/>
+            </w:r>
+            <w:r>
+              <w:rPr>
+                <w:rFonts w:ascii="Times New Roman" w:hAnsi="Times New Roman" w:cs="Times New Roman"/>
+                <w:noProof/>
+                <w:sz w:val="20"/>
+                <w:szCs w:val="20"/>
+              </w:rPr>
+              <w:t>«$decision»</w:t>
+            </w:r>
+            <w:r>
+              <w:rPr>
+                <w:rFonts w:ascii="Times New Roman" w:hAnsi="Times New Roman" w:cs="Times New Roman"/>
+                <w:sz w:val="20"/>
+                <w:szCs w:val="20"/>
+              </w:rPr>
+              <w:fldChar w:fldCharType="end"/>
+            </w:r>
           </w:p>
         </w:tc>
       </w:tr>
@@ -690,1122 +1776,7 @@
     <w:tbl>
       <w:tblPr>
         <w:tblStyle w:val="Grilledutableau"/>
-        <w:tblpPr w:leftFromText="142" w:rightFromText="142" w:vertAnchor="text" w:horzAnchor="margin" w:tblpXSpec="center" w:tblpY="290"/>
-        <w:tblW w:w="9918" w:type="dxa"/>
-        <w:tblLayout w:type="fixed"/>
-        <w:tblLook w:val="04A0" w:firstRow="1" w:lastRow="0" w:firstColumn="1" w:lastColumn="0" w:noHBand="0" w:noVBand="1"/>
-      </w:tblPr>
-      <w:tblGrid>
-        <w:gridCol w:w="3964"/>
-        <w:gridCol w:w="1134"/>
-        <w:gridCol w:w="1418"/>
-        <w:gridCol w:w="992"/>
-        <w:gridCol w:w="2410"/>
-      </w:tblGrid>
-      <w:tr>
-        <w:trPr>
-          <w:trHeight w:val="557"/>
-        </w:trPr>
-        <w:tc>
-          <w:tcPr>
-            <w:tcW w:w="3964" w:type="dxa"/>
-            <w:shd w:val="clear" w:color="auto" w:fill="F2F2F2" w:themeFill="background1" w:themeFillShade="F2"/>
-          </w:tcPr>
-          <w:p>
-            <w:pPr>
-              <w:jc w:val="center"/>
-              <w:rPr>
-                <w:rFonts w:ascii="Times New Roman" w:hAnsi="Times New Roman" w:cs="Times New Roman"/>
-                <w:b/>
-              </w:rPr>
-            </w:pPr>
-          </w:p>
-          <w:p>
-            <w:pPr>
-              <w:rPr>
-                <w:rFonts w:ascii="Times New Roman" w:hAnsi="Times New Roman" w:cs="Times New Roman"/>
-                <w:b/>
-              </w:rPr>
-            </w:pPr>
-            <w:r>
-              <w:rPr>
-                <w:rFonts w:ascii="Times New Roman" w:hAnsi="Times New Roman" w:cs="Times New Roman"/>
-                <w:b/>
-              </w:rPr>
-              <w:t>Unités d’Enseignement</w:t>
-            </w:r>
-          </w:p>
-          <w:p>
-            <w:pPr>
-              <w:jc w:val="center"/>
-              <w:rPr>
-                <w:rFonts w:ascii="Times New Roman" w:hAnsi="Times New Roman" w:cs="Times New Roman"/>
-                <w:b/>
-              </w:rPr>
-            </w:pPr>
-          </w:p>
-        </w:tc>
-        <w:tc>
-          <w:tcPr>
-            <w:tcW w:w="1134" w:type="dxa"/>
-            <w:shd w:val="clear" w:color="auto" w:fill="F2F2F2" w:themeFill="background1" w:themeFillShade="F2"/>
-          </w:tcPr>
-          <w:p>
-            <w:pPr>
-              <w:jc w:val="center"/>
-              <w:rPr>
-                <w:rFonts w:ascii="Times New Roman" w:hAnsi="Times New Roman" w:cs="Times New Roman"/>
-                <w:b/>
-              </w:rPr>
-            </w:pPr>
-          </w:p>
-          <w:p>
-            <w:pPr>
-              <w:jc w:val="center"/>
-              <w:rPr>
-                <w:rFonts w:ascii="Times New Roman" w:hAnsi="Times New Roman" w:cs="Times New Roman"/>
-                <w:b/>
-              </w:rPr>
-            </w:pPr>
-            <w:r>
-              <w:rPr>
-                <w:rFonts w:ascii="Times New Roman" w:hAnsi="Times New Roman" w:cs="Times New Roman"/>
-                <w:b/>
-              </w:rPr>
-              <w:t>Notes</w:t>
-            </w:r>
-            <w:r>
-              <w:rPr>
-                <w:rFonts w:ascii="Times New Roman" w:hAnsi="Times New Roman" w:cs="Times New Roman"/>
-                <w:b/>
-              </w:rPr>
-              <w:t xml:space="preserve"> </w:t>
-            </w:r>
-            <w:r>
-              <w:rPr>
-                <w:rFonts w:ascii="Times New Roman" w:hAnsi="Times New Roman" w:cs="Times New Roman"/>
-                <w:b/>
-              </w:rPr>
-              <w:t>/ 20</w:t>
-            </w:r>
-            <w:r>
-              <w:rPr>
-                <w:rFonts w:ascii="Times New Roman" w:hAnsi="Times New Roman" w:cs="Times New Roman"/>
-                <w:b/>
-              </w:rPr>
-              <w:t xml:space="preserve"> </w:t>
-            </w:r>
-          </w:p>
-        </w:tc>
-        <w:tc>
-          <w:tcPr>
-            <w:tcW w:w="1418" w:type="dxa"/>
-            <w:shd w:val="clear" w:color="auto" w:fill="F2F2F2" w:themeFill="background1" w:themeFillShade="F2"/>
-          </w:tcPr>
-          <w:p>
-            <w:pPr>
-              <w:jc w:val="center"/>
-              <w:rPr>
-                <w:rFonts w:ascii="Times New Roman" w:hAnsi="Times New Roman" w:cs="Times New Roman"/>
-                <w:b/>
-              </w:rPr>
-            </w:pPr>
-          </w:p>
-          <w:p>
-            <w:pPr>
-              <w:jc w:val="center"/>
-              <w:rPr>
-                <w:rFonts w:ascii="Times New Roman" w:hAnsi="Times New Roman" w:cs="Times New Roman"/>
-                <w:b/>
-              </w:rPr>
-            </w:pPr>
-            <w:r>
-              <w:rPr>
-                <w:rFonts w:ascii="Times New Roman" w:hAnsi="Times New Roman" w:cs="Times New Roman"/>
-                <w:b/>
-              </w:rPr>
-              <w:t>Observation</w:t>
-            </w:r>
-          </w:p>
-        </w:tc>
-        <w:tc>
-          <w:tcPr>
-            <w:tcW w:w="992" w:type="dxa"/>
-            <w:shd w:val="clear" w:color="auto" w:fill="F2F2F2" w:themeFill="background1" w:themeFillShade="F2"/>
-          </w:tcPr>
-          <w:p>
-            <w:pPr>
-              <w:jc w:val="center"/>
-              <w:rPr>
-                <w:rFonts w:ascii="Times New Roman" w:hAnsi="Times New Roman" w:cs="Times New Roman"/>
-                <w:b/>
-              </w:rPr>
-            </w:pPr>
-          </w:p>
-          <w:p>
-            <w:pPr>
-              <w:jc w:val="center"/>
-              <w:rPr>
-                <w:rFonts w:ascii="Times New Roman" w:hAnsi="Times New Roman" w:cs="Times New Roman"/>
-                <w:b/>
-              </w:rPr>
-            </w:pPr>
-            <w:r>
-              <w:rPr>
-                <w:rFonts w:ascii="Times New Roman" w:hAnsi="Times New Roman" w:cs="Times New Roman"/>
-                <w:b/>
-              </w:rPr>
-              <w:t>Crédits</w:t>
-            </w:r>
-          </w:p>
-        </w:tc>
-        <w:tc>
-          <w:tcPr>
-            <w:tcW w:w="2410" w:type="dxa"/>
-            <w:shd w:val="clear" w:color="auto" w:fill="F2F2F2" w:themeFill="background1" w:themeFillShade="F2"/>
-          </w:tcPr>
-          <w:p>
-            <w:pPr>
-              <w:jc w:val="center"/>
-              <w:rPr>
-                <w:rFonts w:ascii="Times New Roman" w:hAnsi="Times New Roman" w:cs="Times New Roman"/>
-                <w:b/>
-              </w:rPr>
-            </w:pPr>
-          </w:p>
-          <w:p>
-            <w:pPr>
-              <w:jc w:val="center"/>
-              <w:rPr>
-                <w:rFonts w:ascii="Times New Roman" w:hAnsi="Times New Roman" w:cs="Times New Roman"/>
-                <w:b/>
-              </w:rPr>
-            </w:pPr>
-            <w:r>
-              <w:rPr>
-                <w:rFonts w:ascii="Times New Roman" w:hAnsi="Times New Roman" w:cs="Times New Roman"/>
-                <w:b/>
-              </w:rPr>
-              <w:t>Session</w:t>
-            </w:r>
-          </w:p>
-        </w:tc>
-      </w:tr>
-      <w:tr>
-        <w:trPr>
-          <w:trHeight w:val="359"/>
-        </w:trPr>
-        <w:tc>
-          <w:tcPr>
-            <w:tcW w:w="3964" w:type="dxa"/>
-          </w:tcPr>
-          <w:p>
-            <w:pPr>
-              <w:rPr>
-                <w:rFonts w:ascii="Times New Roman" w:hAnsi="Times New Roman" w:cs="Times New Roman"/>
-                <w:sz w:val="20"/>
-                <w:szCs w:val="20"/>
-              </w:rPr>
-            </w:pPr>
-            <w:r>
-              <w:rPr>
-                <w:rFonts w:ascii="Times New Roman" w:hAnsi="Times New Roman" w:cs="Times New Roman"/>
-                <w:sz w:val="20"/>
-                <w:szCs w:val="20"/>
-              </w:rPr>
-              <w:fldChar w:fldCharType="begin"/>
-            </w:r>
-            <w:r>
-              <w:rPr>
-                <w:rFonts w:ascii="Times New Roman" w:hAnsi="Times New Roman" w:cs="Times New Roman"/>
-                <w:sz w:val="20"/>
-                <w:szCs w:val="20"/>
-              </w:rPr>
-              <w:instrText xml:space="preserve"> MERGEFIELD  $T.UE </w:instrText>
-            </w:r>
-            <w:r>
-              <w:rPr>
-                <w:rFonts w:ascii="Times New Roman" w:hAnsi="Times New Roman" w:cs="Times New Roman"/>
-                <w:sz w:val="20"/>
-                <w:szCs w:val="20"/>
-              </w:rPr>
-              <w:fldChar w:fldCharType="separate"/>
-            </w:r>
-            <w:r>
-              <w:rPr>
-                <w:rFonts w:ascii="Times New Roman" w:hAnsi="Times New Roman" w:cs="Times New Roman"/>
-                <w:noProof/>
-                <w:sz w:val="20"/>
-                <w:szCs w:val="20"/>
-              </w:rPr>
-              <w:t>«$T.UE»</w:t>
-            </w:r>
-            <w:r>
-              <w:rPr>
-                <w:rFonts w:ascii="Times New Roman" w:hAnsi="Times New Roman" w:cs="Times New Roman"/>
-                <w:sz w:val="20"/>
-                <w:szCs w:val="20"/>
-              </w:rPr>
-              <w:fldChar w:fldCharType="end"/>
-            </w:r>
-          </w:p>
-        </w:tc>
-        <w:tc>
-          <w:tcPr>
-            <w:tcW w:w="1134" w:type="dxa"/>
-          </w:tcPr>
-          <w:p>
-            <w:pPr>
-              <w:jc w:val="center"/>
-              <w:rPr>
-                <w:rFonts w:ascii="Times New Roman" w:hAnsi="Times New Roman" w:cs="Times New Roman"/>
-                <w:sz w:val="18"/>
-                <w:szCs w:val="18"/>
-              </w:rPr>
-            </w:pPr>
-            <w:r>
-              <w:rPr>
-                <w:rFonts w:ascii="Times New Roman" w:hAnsi="Times New Roman" w:cs="Times New Roman"/>
-                <w:sz w:val="18"/>
-                <w:szCs w:val="18"/>
-              </w:rPr>
-              <w:fldChar w:fldCharType="begin"/>
-            </w:r>
-            <w:r>
-              <w:rPr>
-                <w:rFonts w:ascii="Times New Roman" w:hAnsi="Times New Roman" w:cs="Times New Roman"/>
-                <w:sz w:val="18"/>
-                <w:szCs w:val="18"/>
-              </w:rPr>
-              <w:instrText xml:space="preserve"> MERGEFIELD  $T.N </w:instrText>
-            </w:r>
-            <w:r>
-              <w:rPr>
-                <w:rFonts w:ascii="Times New Roman" w:hAnsi="Times New Roman" w:cs="Times New Roman"/>
-                <w:sz w:val="18"/>
-                <w:szCs w:val="18"/>
-              </w:rPr>
-              <w:fldChar w:fldCharType="separate"/>
-            </w:r>
-            <w:r>
-              <w:rPr>
-                <w:rFonts w:ascii="Times New Roman" w:hAnsi="Times New Roman" w:cs="Times New Roman"/>
-                <w:noProof/>
-                <w:sz w:val="18"/>
-                <w:szCs w:val="18"/>
-              </w:rPr>
-              <w:t>«$T.N»</w:t>
-            </w:r>
-            <w:r>
-              <w:rPr>
-                <w:rFonts w:ascii="Times New Roman" w:hAnsi="Times New Roman" w:cs="Times New Roman"/>
-                <w:sz w:val="18"/>
-                <w:szCs w:val="18"/>
-              </w:rPr>
-              <w:fldChar w:fldCharType="end"/>
-            </w:r>
-          </w:p>
-        </w:tc>
-        <w:tc>
-          <w:tcPr>
-            <w:tcW w:w="1418" w:type="dxa"/>
-          </w:tcPr>
-          <w:p>
-            <w:pPr>
-              <w:jc w:val="center"/>
-              <w:rPr>
-                <w:rFonts w:ascii="Times New Roman" w:hAnsi="Times New Roman" w:cs="Times New Roman"/>
-                <w:sz w:val="18"/>
-                <w:szCs w:val="18"/>
-              </w:rPr>
-            </w:pPr>
-            <w:r>
-              <w:rPr>
-                <w:rFonts w:ascii="Times New Roman" w:hAnsi="Times New Roman" w:cs="Times New Roman"/>
-                <w:sz w:val="18"/>
-                <w:szCs w:val="18"/>
-              </w:rPr>
-              <w:fldChar w:fldCharType="begin"/>
-            </w:r>
-            <w:r>
-              <w:rPr>
-                <w:rFonts w:ascii="Times New Roman" w:hAnsi="Times New Roman" w:cs="Times New Roman"/>
-                <w:sz w:val="18"/>
-                <w:szCs w:val="18"/>
-              </w:rPr>
-              <w:instrText xml:space="preserve"> MERGEFIELD  $T.O </w:instrText>
-            </w:r>
-            <w:r>
-              <w:rPr>
-                <w:rFonts w:ascii="Times New Roman" w:hAnsi="Times New Roman" w:cs="Times New Roman"/>
-                <w:sz w:val="18"/>
-                <w:szCs w:val="18"/>
-              </w:rPr>
-              <w:fldChar w:fldCharType="separate"/>
-            </w:r>
-            <w:r>
-              <w:rPr>
-                <w:rFonts w:ascii="Times New Roman" w:hAnsi="Times New Roman" w:cs="Times New Roman"/>
-                <w:noProof/>
-                <w:sz w:val="18"/>
-                <w:szCs w:val="18"/>
-              </w:rPr>
-              <w:t>«$T.O»</w:t>
-            </w:r>
-            <w:r>
-              <w:rPr>
-                <w:rFonts w:ascii="Times New Roman" w:hAnsi="Times New Roman" w:cs="Times New Roman"/>
-                <w:sz w:val="18"/>
-                <w:szCs w:val="18"/>
-              </w:rPr>
-              <w:fldChar w:fldCharType="end"/>
-            </w:r>
-          </w:p>
-        </w:tc>
-        <w:tc>
-          <w:tcPr>
-            <w:tcW w:w="992" w:type="dxa"/>
-          </w:tcPr>
-          <w:p>
-            <w:pPr>
-              <w:jc w:val="center"/>
-              <w:rPr>
-                <w:rFonts w:ascii="Times New Roman" w:hAnsi="Times New Roman" w:cs="Times New Roman"/>
-                <w:sz w:val="18"/>
-                <w:szCs w:val="18"/>
-              </w:rPr>
-            </w:pPr>
-            <w:r>
-              <w:rPr>
-                <w:rFonts w:ascii="Times New Roman" w:hAnsi="Times New Roman" w:cs="Times New Roman"/>
-                <w:sz w:val="18"/>
-                <w:szCs w:val="18"/>
-              </w:rPr>
-              <w:fldChar w:fldCharType="begin"/>
-            </w:r>
-            <w:r>
-              <w:rPr>
-                <w:rFonts w:ascii="Times New Roman" w:hAnsi="Times New Roman" w:cs="Times New Roman"/>
-                <w:sz w:val="18"/>
-                <w:szCs w:val="18"/>
-              </w:rPr>
-              <w:instrText xml:space="preserve"> MERGEFIELD  $T.C </w:instrText>
-            </w:r>
-            <w:r>
-              <w:rPr>
-                <w:rFonts w:ascii="Times New Roman" w:hAnsi="Times New Roman" w:cs="Times New Roman"/>
-                <w:sz w:val="18"/>
-                <w:szCs w:val="18"/>
-              </w:rPr>
-              <w:fldChar w:fldCharType="separate"/>
-            </w:r>
-            <w:r>
-              <w:rPr>
-                <w:rFonts w:ascii="Times New Roman" w:hAnsi="Times New Roman" w:cs="Times New Roman"/>
-                <w:noProof/>
-                <w:sz w:val="18"/>
-                <w:szCs w:val="18"/>
-              </w:rPr>
-              <w:t>«$T.C»</w:t>
-            </w:r>
-            <w:r>
-              <w:rPr>
-                <w:rFonts w:ascii="Times New Roman" w:hAnsi="Times New Roman" w:cs="Times New Roman"/>
-                <w:sz w:val="18"/>
-                <w:szCs w:val="18"/>
-              </w:rPr>
-              <w:fldChar w:fldCharType="end"/>
-            </w:r>
-          </w:p>
-        </w:tc>
-        <w:tc>
-          <w:tcPr>
-            <w:tcW w:w="2410" w:type="dxa"/>
-          </w:tcPr>
-          <w:p>
-            <w:pPr>
-              <w:jc w:val="center"/>
-              <w:rPr>
-                <w:rFonts w:ascii="Times New Roman" w:hAnsi="Times New Roman" w:cs="Times New Roman"/>
-                <w:sz w:val="18"/>
-                <w:szCs w:val="18"/>
-              </w:rPr>
-            </w:pPr>
-            <w:r>
-              <w:rPr>
-                <w:rFonts w:ascii="Times New Roman" w:hAnsi="Times New Roman" w:cs="Times New Roman"/>
-                <w:sz w:val="18"/>
-                <w:szCs w:val="18"/>
-              </w:rPr>
-              <w:fldChar w:fldCharType="begin"/>
-            </w:r>
-            <w:r>
-              <w:rPr>
-                <w:rFonts w:ascii="Times New Roman" w:hAnsi="Times New Roman" w:cs="Times New Roman"/>
-                <w:sz w:val="18"/>
-                <w:szCs w:val="18"/>
-              </w:rPr>
-              <w:instrText xml:space="preserve"> MERGEFIELD  $T.S </w:instrText>
-            </w:r>
-            <w:r>
-              <w:rPr>
-                <w:rFonts w:ascii="Times New Roman" w:hAnsi="Times New Roman" w:cs="Times New Roman"/>
-                <w:sz w:val="18"/>
-                <w:szCs w:val="18"/>
-              </w:rPr>
-              <w:fldChar w:fldCharType="separate"/>
-            </w:r>
-            <w:r>
-              <w:rPr>
-                <w:rFonts w:ascii="Times New Roman" w:hAnsi="Times New Roman" w:cs="Times New Roman"/>
-                <w:noProof/>
-                <w:sz w:val="18"/>
-                <w:szCs w:val="18"/>
-              </w:rPr>
-              <w:t>«$T.S»</w:t>
-            </w:r>
-            <w:r>
-              <w:rPr>
-                <w:rFonts w:ascii="Times New Roman" w:hAnsi="Times New Roman" w:cs="Times New Roman"/>
-                <w:sz w:val="18"/>
-                <w:szCs w:val="18"/>
-              </w:rPr>
-              <w:fldChar w:fldCharType="end"/>
-            </w:r>
-          </w:p>
-        </w:tc>
-      </w:tr>
-      <w:tr>
-        <w:trPr>
-          <w:trHeight w:val="1357"/>
-        </w:trPr>
-        <w:tc>
-          <w:tcPr>
-            <w:tcW w:w="9918" w:type="dxa"/>
-            <w:gridSpan w:val="5"/>
-            <w:shd w:val="clear" w:color="auto" w:fill="F2F2F2" w:themeFill="background1" w:themeFillShade="F2"/>
-          </w:tcPr>
-          <w:p>
-            <w:pPr>
-              <w:spacing w:line="360" w:lineRule="auto"/>
-              <w:rPr>
-                <w:rFonts w:ascii="Times New Roman" w:hAnsi="Times New Roman" w:cs="Times New Roman"/>
-                <w:sz w:val="20"/>
-                <w:szCs w:val="20"/>
-              </w:rPr>
-            </w:pPr>
-            <w:r>
-              <w:rPr>
-                <w:rFonts w:ascii="Times New Roman" w:hAnsi="Times New Roman" w:cs="Times New Roman"/>
-                <w:b/>
-                <w:sz w:val="20"/>
-                <w:szCs w:val="20"/>
-              </w:rPr>
-              <w:t>Total des crédits</w:t>
-            </w:r>
-            <w:r>
-              <w:rPr>
-                <w:rFonts w:ascii="Times New Roman" w:hAnsi="Times New Roman" w:cs="Times New Roman"/>
-                <w:b/>
-                <w:sz w:val="20"/>
-                <w:szCs w:val="20"/>
-              </w:rPr>
-              <w:t xml:space="preserve"> </w:t>
-            </w:r>
-            <w:r>
-              <w:rPr>
-                <w:rFonts w:ascii="Times New Roman" w:hAnsi="Times New Roman" w:cs="Times New Roman"/>
-                <w:b/>
-                <w:sz w:val="20"/>
-                <w:szCs w:val="20"/>
-              </w:rPr>
-              <w:t> </w:t>
-            </w:r>
-            <w:r>
-              <w:rPr>
-                <w:rFonts w:ascii="Times New Roman" w:hAnsi="Times New Roman" w:cs="Times New Roman"/>
-                <w:b/>
-                <w:sz w:val="20"/>
-                <w:szCs w:val="20"/>
-              </w:rPr>
-              <w:t>semestre</w:t>
-            </w:r>
-            <w:r>
-              <w:rPr>
-                <w:rFonts w:ascii="Times New Roman" w:hAnsi="Times New Roman" w:cs="Times New Roman"/>
-                <w:b/>
-                <w:sz w:val="18"/>
-                <w:szCs w:val="18"/>
-              </w:rPr>
-              <w:t xml:space="preserve"> </w:t>
-            </w:r>
-            <w:r>
-              <w:rPr>
-                <w:rFonts w:ascii="Times New Roman" w:hAnsi="Times New Roman" w:cs="Times New Roman"/>
-                <w:sz w:val="20"/>
-                <w:szCs w:val="20"/>
-              </w:rPr>
-              <w:fldChar w:fldCharType="begin"/>
-            </w:r>
-            <w:r>
-              <w:rPr>
-                <w:rFonts w:ascii="Times New Roman" w:hAnsi="Times New Roman" w:cs="Times New Roman"/>
-                <w:sz w:val="20"/>
-                <w:szCs w:val="20"/>
-              </w:rPr>
-              <w:instrText xml:space="preserve"> MERGEFIELD  $semestre1 </w:instrText>
-            </w:r>
-            <w:r>
-              <w:rPr>
-                <w:rFonts w:ascii="Times New Roman" w:hAnsi="Times New Roman" w:cs="Times New Roman"/>
-                <w:sz w:val="20"/>
-                <w:szCs w:val="20"/>
-              </w:rPr>
-              <w:fldChar w:fldCharType="separate"/>
-            </w:r>
-            <w:r>
-              <w:rPr>
-                <w:rFonts w:ascii="Times New Roman" w:hAnsi="Times New Roman" w:cs="Times New Roman"/>
-                <w:noProof/>
-                <w:sz w:val="20"/>
-                <w:szCs w:val="20"/>
-              </w:rPr>
-              <w:t>«$semestre1»</w:t>
-            </w:r>
-            <w:r>
-              <w:rPr>
-                <w:rFonts w:ascii="Times New Roman" w:hAnsi="Times New Roman" w:cs="Times New Roman"/>
-                <w:sz w:val="20"/>
-                <w:szCs w:val="20"/>
-              </w:rPr>
-              <w:fldChar w:fldCharType="end"/>
-            </w:r>
-            <w:r>
-              <w:rPr>
-                <w:rFonts w:ascii="Times New Roman" w:hAnsi="Times New Roman" w:cs="Times New Roman"/>
-                <w:sz w:val="20"/>
-                <w:szCs w:val="20"/>
-              </w:rPr>
-              <w:t xml:space="preserve"> et</w:t>
-            </w:r>
-            <w:r>
-              <w:rPr>
-                <w:rFonts w:ascii="Times New Roman" w:hAnsi="Times New Roman" w:cs="Times New Roman"/>
-                <w:sz w:val="20"/>
-                <w:szCs w:val="20"/>
-              </w:rPr>
-              <w:t xml:space="preserve"> </w:t>
-            </w:r>
-            <w:r>
-              <w:rPr>
-                <w:rFonts w:ascii="Times New Roman" w:hAnsi="Times New Roman" w:cs="Times New Roman"/>
-                <w:sz w:val="20"/>
-                <w:szCs w:val="20"/>
-              </w:rPr>
-              <w:fldChar w:fldCharType="begin"/>
-            </w:r>
-            <w:r>
-              <w:rPr>
-                <w:rFonts w:ascii="Times New Roman" w:hAnsi="Times New Roman" w:cs="Times New Roman"/>
-                <w:sz w:val="20"/>
-                <w:szCs w:val="20"/>
-              </w:rPr>
-              <w:instrText xml:space="preserve"> MERGEFIELD  $semestre2 </w:instrText>
-            </w:r>
-            <w:r>
-              <w:rPr>
-                <w:rFonts w:ascii="Times New Roman" w:hAnsi="Times New Roman" w:cs="Times New Roman"/>
-                <w:sz w:val="20"/>
-                <w:szCs w:val="20"/>
-              </w:rPr>
-              <w:fldChar w:fldCharType="separate"/>
-            </w:r>
-            <w:r>
-              <w:rPr>
-                <w:rFonts w:ascii="Times New Roman" w:hAnsi="Times New Roman" w:cs="Times New Roman"/>
-                <w:noProof/>
-                <w:sz w:val="20"/>
-                <w:szCs w:val="20"/>
-              </w:rPr>
-              <w:t>«$semestre2»</w:t>
-            </w:r>
-            <w:r>
-              <w:rPr>
-                <w:rFonts w:ascii="Times New Roman" w:hAnsi="Times New Roman" w:cs="Times New Roman"/>
-                <w:sz w:val="20"/>
-                <w:szCs w:val="20"/>
-              </w:rPr>
-              <w:fldChar w:fldCharType="end"/>
-            </w:r>
-            <w:r>
-              <w:rPr>
-                <w:rFonts w:ascii="Times New Roman" w:hAnsi="Times New Roman" w:cs="Times New Roman"/>
-                <w:sz w:val="20"/>
-                <w:szCs w:val="20"/>
-              </w:rPr>
-              <w:t xml:space="preserve"> </w:t>
-            </w:r>
-            <w:r>
-              <w:rPr>
-                <w:rFonts w:ascii="Times New Roman" w:hAnsi="Times New Roman" w:cs="Times New Roman"/>
-                <w:sz w:val="20"/>
-                <w:szCs w:val="20"/>
-              </w:rPr>
-              <w:t xml:space="preserve"> </w:t>
-            </w:r>
-            <w:r>
-              <w:rPr>
-                <w:rFonts w:ascii="Times New Roman" w:hAnsi="Times New Roman" w:cs="Times New Roman"/>
-                <w:sz w:val="20"/>
-                <w:szCs w:val="20"/>
-              </w:rPr>
-              <w:t>:</w:t>
-            </w:r>
-            <w:r>
-              <w:rPr>
-                <w:rFonts w:ascii="Times New Roman" w:hAnsi="Times New Roman" w:cs="Times New Roman"/>
-                <w:sz w:val="20"/>
-                <w:szCs w:val="20"/>
-              </w:rPr>
-              <w:t xml:space="preserve"> </w:t>
-            </w:r>
-            <w:r>
-              <w:rPr>
-                <w:rFonts w:ascii="Times New Roman" w:hAnsi="Times New Roman" w:cs="Times New Roman"/>
-                <w:sz w:val="20"/>
-                <w:szCs w:val="20"/>
-              </w:rPr>
-              <w:fldChar w:fldCharType="begin"/>
-            </w:r>
-            <w:r>
-              <w:rPr>
-                <w:rFonts w:ascii="Times New Roman" w:hAnsi="Times New Roman" w:cs="Times New Roman"/>
-                <w:sz w:val="20"/>
-                <w:szCs w:val="20"/>
-              </w:rPr>
-              <w:instrText xml:space="preserve"> MERGEFIELD  $TC </w:instrText>
-            </w:r>
-            <w:r>
-              <w:rPr>
-                <w:rFonts w:ascii="Times New Roman" w:hAnsi="Times New Roman" w:cs="Times New Roman"/>
-                <w:sz w:val="20"/>
-                <w:szCs w:val="20"/>
-              </w:rPr>
-              <w:fldChar w:fldCharType="separate"/>
-            </w:r>
-            <w:r>
-              <w:rPr>
-                <w:rFonts w:ascii="Times New Roman" w:hAnsi="Times New Roman" w:cs="Times New Roman"/>
-                <w:noProof/>
-                <w:sz w:val="20"/>
-                <w:szCs w:val="20"/>
-              </w:rPr>
-              <w:t>«$TC»</w:t>
-            </w:r>
-            <w:r>
-              <w:rPr>
-                <w:rFonts w:ascii="Times New Roman" w:hAnsi="Times New Roman" w:cs="Times New Roman"/>
-                <w:sz w:val="20"/>
-                <w:szCs w:val="20"/>
-              </w:rPr>
-              <w:fldChar w:fldCharType="end"/>
-            </w:r>
-            <w:r>
-              <w:rPr>
-                <w:rFonts w:ascii="Times New Roman" w:hAnsi="Times New Roman" w:cs="Times New Roman"/>
-                <w:sz w:val="20"/>
-                <w:szCs w:val="20"/>
-              </w:rPr>
-              <w:fldChar w:fldCharType="begin"/>
-            </w:r>
-            <w:r>
-              <w:rPr>
-                <w:rFonts w:ascii="Times New Roman" w:hAnsi="Times New Roman" w:cs="Times New Roman"/>
-                <w:sz w:val="20"/>
-                <w:szCs w:val="20"/>
-              </w:rPr>
-              <w:instrText xml:space="preserve">    TC </w:instrText>
-            </w:r>
-            <w:r>
-              <w:rPr>
-                <w:rFonts w:ascii="Times New Roman" w:hAnsi="Times New Roman" w:cs="Times New Roman"/>
-                <w:sz w:val="20"/>
-                <w:szCs w:val="20"/>
-              </w:rPr>
-              <w:fldChar w:fldCharType="end"/>
-            </w:r>
-          </w:p>
-          <w:p>
-            <w:pPr>
-              <w:spacing w:line="360" w:lineRule="auto"/>
-              <w:rPr>
-                <w:rFonts w:ascii="Times New Roman" w:hAnsi="Times New Roman" w:cs="Times New Roman"/>
-                <w:b/>
-                <w:sz w:val="20"/>
-                <w:szCs w:val="20"/>
-              </w:rPr>
-            </w:pPr>
-            <w:r>
-              <w:rPr>
-                <w:rFonts w:ascii="Times New Roman" w:hAnsi="Times New Roman" w:cs="Times New Roman"/>
-                <w:b/>
-                <w:sz w:val="20"/>
-                <w:szCs w:val="20"/>
-              </w:rPr>
-              <w:t>Total des crédits validés</w:t>
-            </w:r>
-            <w:r>
-              <w:rPr>
-                <w:rFonts w:ascii="Times New Roman" w:hAnsi="Times New Roman" w:cs="Times New Roman"/>
-                <w:sz w:val="20"/>
-                <w:szCs w:val="20"/>
-              </w:rPr>
-              <w:t> </w:t>
-            </w:r>
-            <w:r>
-              <w:rPr>
-                <w:rFonts w:ascii="Times New Roman" w:hAnsi="Times New Roman" w:cs="Times New Roman"/>
-                <w:b/>
-                <w:sz w:val="20"/>
-                <w:szCs w:val="20"/>
-              </w:rPr>
-              <w:t xml:space="preserve"> semestre</w:t>
-            </w:r>
-            <w:r>
-              <w:rPr>
-                <w:rFonts w:ascii="Times New Roman" w:hAnsi="Times New Roman" w:cs="Times New Roman"/>
-                <w:b/>
-                <w:sz w:val="18"/>
-                <w:szCs w:val="18"/>
-              </w:rPr>
-              <w:t xml:space="preserve"> </w:t>
-            </w:r>
-            <w:r>
-              <w:rPr>
-                <w:rFonts w:ascii="Times New Roman" w:hAnsi="Times New Roman" w:cs="Times New Roman"/>
-                <w:sz w:val="18"/>
-                <w:szCs w:val="18"/>
-              </w:rPr>
-              <w:fldChar w:fldCharType="begin"/>
-            </w:r>
-            <w:r>
-              <w:rPr>
-                <w:rFonts w:ascii="Times New Roman" w:hAnsi="Times New Roman" w:cs="Times New Roman"/>
-                <w:sz w:val="18"/>
-                <w:szCs w:val="18"/>
-              </w:rPr>
-              <w:instrText xml:space="preserve"> MERGEFIELD  $semestre1 </w:instrText>
-            </w:r>
-            <w:r>
-              <w:rPr>
-                <w:rFonts w:ascii="Times New Roman" w:hAnsi="Times New Roman" w:cs="Times New Roman"/>
-                <w:sz w:val="18"/>
-                <w:szCs w:val="18"/>
-              </w:rPr>
-              <w:fldChar w:fldCharType="separate"/>
-            </w:r>
-            <w:r>
-              <w:rPr>
-                <w:rFonts w:ascii="Times New Roman" w:hAnsi="Times New Roman" w:cs="Times New Roman"/>
-                <w:noProof/>
-                <w:sz w:val="18"/>
-                <w:szCs w:val="18"/>
-              </w:rPr>
-              <w:t>«$semestre1»</w:t>
-            </w:r>
-            <w:r>
-              <w:rPr>
-                <w:rFonts w:ascii="Times New Roman" w:hAnsi="Times New Roman" w:cs="Times New Roman"/>
-                <w:sz w:val="18"/>
-                <w:szCs w:val="18"/>
-              </w:rPr>
-              <w:fldChar w:fldCharType="end"/>
-            </w:r>
-            <w:r>
-              <w:rPr>
-                <w:rFonts w:ascii="Times New Roman" w:hAnsi="Times New Roman" w:cs="Times New Roman"/>
-                <w:sz w:val="18"/>
-                <w:szCs w:val="18"/>
-              </w:rPr>
-              <w:t xml:space="preserve"> et </w:t>
-            </w:r>
-            <w:r>
-              <w:rPr>
-                <w:rFonts w:ascii="Times New Roman" w:hAnsi="Times New Roman" w:cs="Times New Roman"/>
-                <w:sz w:val="18"/>
-                <w:szCs w:val="18"/>
-              </w:rPr>
-              <w:fldChar w:fldCharType="begin"/>
-            </w:r>
-            <w:r>
-              <w:rPr>
-                <w:rFonts w:ascii="Times New Roman" w:hAnsi="Times New Roman" w:cs="Times New Roman"/>
-                <w:sz w:val="18"/>
-                <w:szCs w:val="18"/>
-              </w:rPr>
-              <w:instrText xml:space="preserve"> MERGEFIELD  $semestre2 </w:instrText>
-            </w:r>
-            <w:r>
-              <w:rPr>
-                <w:rFonts w:ascii="Times New Roman" w:hAnsi="Times New Roman" w:cs="Times New Roman"/>
-                <w:sz w:val="18"/>
-                <w:szCs w:val="18"/>
-              </w:rPr>
-              <w:fldChar w:fldCharType="separate"/>
-            </w:r>
-            <w:r>
-              <w:rPr>
-                <w:rFonts w:ascii="Times New Roman" w:hAnsi="Times New Roman" w:cs="Times New Roman"/>
-                <w:noProof/>
-                <w:sz w:val="18"/>
-                <w:szCs w:val="18"/>
-              </w:rPr>
-              <w:t>«$semestre2»</w:t>
-            </w:r>
-            <w:r>
-              <w:rPr>
-                <w:rFonts w:ascii="Times New Roman" w:hAnsi="Times New Roman" w:cs="Times New Roman"/>
-                <w:sz w:val="18"/>
-                <w:szCs w:val="18"/>
-              </w:rPr>
-              <w:fldChar w:fldCharType="end"/>
-            </w:r>
-            <w:r>
-              <w:rPr>
-                <w:rFonts w:ascii="Times New Roman" w:hAnsi="Times New Roman" w:cs="Times New Roman"/>
-                <w:sz w:val="18"/>
-                <w:szCs w:val="18"/>
-              </w:rPr>
-              <w:t xml:space="preserve">   </w:t>
-            </w:r>
-            <w:r>
-              <w:rPr>
-                <w:rFonts w:ascii="Times New Roman" w:hAnsi="Times New Roman" w:cs="Times New Roman"/>
-                <w:sz w:val="18"/>
-                <w:szCs w:val="18"/>
-              </w:rPr>
-              <w:t xml:space="preserve">: </w:t>
-            </w:r>
-            <w:r>
-              <w:rPr>
-                <w:rFonts w:ascii="Times New Roman" w:hAnsi="Times New Roman" w:cs="Times New Roman"/>
-                <w:sz w:val="18"/>
-                <w:szCs w:val="18"/>
-              </w:rPr>
-              <w:fldChar w:fldCharType="begin"/>
-            </w:r>
-            <w:r>
-              <w:rPr>
-                <w:rFonts w:ascii="Times New Roman" w:hAnsi="Times New Roman" w:cs="Times New Roman"/>
-                <w:sz w:val="18"/>
-                <w:szCs w:val="18"/>
-              </w:rPr>
-              <w:instrText xml:space="preserve"> MERGEFIELD  $TCV </w:instrText>
-            </w:r>
-            <w:r>
-              <w:rPr>
-                <w:rFonts w:ascii="Times New Roman" w:hAnsi="Times New Roman" w:cs="Times New Roman"/>
-                <w:sz w:val="18"/>
-                <w:szCs w:val="18"/>
-              </w:rPr>
-              <w:fldChar w:fldCharType="separate"/>
-            </w:r>
-            <w:r>
-              <w:rPr>
-                <w:rFonts w:ascii="Times New Roman" w:hAnsi="Times New Roman" w:cs="Times New Roman"/>
-                <w:noProof/>
-                <w:sz w:val="18"/>
-                <w:szCs w:val="18"/>
-              </w:rPr>
-              <w:t>«$TCV»</w:t>
-            </w:r>
-            <w:r>
-              <w:rPr>
-                <w:rFonts w:ascii="Times New Roman" w:hAnsi="Times New Roman" w:cs="Times New Roman"/>
-                <w:sz w:val="18"/>
-                <w:szCs w:val="18"/>
-              </w:rPr>
-              <w:fldChar w:fldCharType="end"/>
-            </w:r>
-            <w:r>
-              <w:rPr>
-                <w:rFonts w:ascii="Times New Roman" w:hAnsi="Times New Roman" w:cs="Times New Roman"/>
-                <w:sz w:val="18"/>
-                <w:szCs w:val="18"/>
-              </w:rPr>
-              <w:t xml:space="preserve">  </w:t>
-            </w:r>
-            <w:r>
-              <w:rPr>
-                <w:rFonts w:ascii="Times New Roman" w:hAnsi="Times New Roman" w:cs="Times New Roman"/>
-                <w:b/>
-                <w:sz w:val="18"/>
-                <w:szCs w:val="18"/>
-              </w:rPr>
-              <w:t xml:space="preserve"> </w:t>
-            </w:r>
-          </w:p>
-          <w:p>
-            <w:pPr>
-              <w:spacing w:line="360" w:lineRule="auto"/>
-              <w:rPr>
-                <w:rFonts w:ascii="Times New Roman" w:hAnsi="Times New Roman" w:cs="Times New Roman"/>
-                <w:sz w:val="16"/>
-                <w:szCs w:val="16"/>
-              </w:rPr>
-            </w:pPr>
-            <w:r>
-              <w:rPr>
-                <w:rFonts w:ascii="Times New Roman" w:hAnsi="Times New Roman" w:cs="Times New Roman"/>
-                <w:b/>
-                <w:sz w:val="20"/>
-                <w:szCs w:val="20"/>
-              </w:rPr>
-              <w:t xml:space="preserve">UE non validé (s) : </w:t>
-            </w:r>
-            <w:r>
-              <w:rPr>
-                <w:rFonts w:ascii="Times New Roman" w:hAnsi="Times New Roman" w:cs="Times New Roman"/>
-                <w:sz w:val="16"/>
-                <w:szCs w:val="16"/>
-              </w:rPr>
-              <w:fldChar w:fldCharType="begin"/>
-            </w:r>
-            <w:r>
-              <w:rPr>
-                <w:rFonts w:ascii="Times New Roman" w:hAnsi="Times New Roman" w:cs="Times New Roman"/>
-                <w:sz w:val="16"/>
-                <w:szCs w:val="16"/>
-              </w:rPr>
-              <w:instrText xml:space="preserve"> MERGEFIELD  $UENV </w:instrText>
-            </w:r>
-            <w:r>
-              <w:rPr>
-                <w:rFonts w:ascii="Times New Roman" w:hAnsi="Times New Roman" w:cs="Times New Roman"/>
-                <w:sz w:val="16"/>
-                <w:szCs w:val="16"/>
-              </w:rPr>
-              <w:fldChar w:fldCharType="separate"/>
-            </w:r>
-            <w:r>
-              <w:rPr>
-                <w:rFonts w:ascii="Times New Roman" w:hAnsi="Times New Roman" w:cs="Times New Roman"/>
-                <w:noProof/>
-                <w:sz w:val="16"/>
-                <w:szCs w:val="16"/>
-              </w:rPr>
-              <w:t>«$UENV»</w:t>
-            </w:r>
-            <w:r>
-              <w:rPr>
-                <w:rFonts w:ascii="Times New Roman" w:hAnsi="Times New Roman" w:cs="Times New Roman"/>
-                <w:sz w:val="16"/>
-                <w:szCs w:val="16"/>
-              </w:rPr>
-              <w:fldChar w:fldCharType="end"/>
-            </w:r>
-          </w:p>
-          <w:p>
-            <w:pPr>
-              <w:spacing w:line="360" w:lineRule="auto"/>
-              <w:rPr>
-                <w:rFonts w:ascii="Times New Roman" w:hAnsi="Times New Roman" w:cs="Times New Roman"/>
-                <w:sz w:val="20"/>
-                <w:szCs w:val="20"/>
-              </w:rPr>
-            </w:pPr>
-            <w:r>
-              <w:rPr>
-                <w:rFonts w:ascii="Times New Roman" w:hAnsi="Times New Roman" w:cs="Times New Roman"/>
-                <w:b/>
-                <w:sz w:val="20"/>
-                <w:szCs w:val="20"/>
-              </w:rPr>
-              <w:t>Décision </w:t>
-            </w:r>
-            <w:r>
-              <w:rPr>
-                <w:rFonts w:ascii="Times New Roman" w:hAnsi="Times New Roman" w:cs="Times New Roman"/>
-                <w:sz w:val="20"/>
-                <w:szCs w:val="20"/>
-              </w:rPr>
-              <w:t xml:space="preserve">: </w:t>
-            </w:r>
-            <w:r>
-              <w:rPr>
-                <w:rFonts w:ascii="Times New Roman" w:hAnsi="Times New Roman" w:cs="Times New Roman"/>
-                <w:sz w:val="20"/>
-                <w:szCs w:val="20"/>
-              </w:rPr>
-              <w:t xml:space="preserve"> </w:t>
-            </w:r>
-            <w:r>
-              <w:rPr>
-                <w:rFonts w:ascii="Times New Roman" w:hAnsi="Times New Roman" w:cs="Times New Roman"/>
-                <w:sz w:val="20"/>
-                <w:szCs w:val="20"/>
-              </w:rPr>
-              <w:fldChar w:fldCharType="begin"/>
-            </w:r>
-            <w:r>
-              <w:rPr>
-                <w:rFonts w:ascii="Times New Roman" w:hAnsi="Times New Roman" w:cs="Times New Roman"/>
-                <w:sz w:val="20"/>
-                <w:szCs w:val="20"/>
-              </w:rPr>
-              <w:instrText xml:space="preserve"> MERGEFIELD  $decision </w:instrText>
-            </w:r>
-            <w:r>
-              <w:rPr>
-                <w:rFonts w:ascii="Times New Roman" w:hAnsi="Times New Roman" w:cs="Times New Roman"/>
-                <w:sz w:val="20"/>
-                <w:szCs w:val="20"/>
-              </w:rPr>
-              <w:fldChar w:fldCharType="separate"/>
-            </w:r>
-            <w:r>
-              <w:rPr>
-                <w:rFonts w:ascii="Times New Roman" w:hAnsi="Times New Roman" w:cs="Times New Roman"/>
-                <w:noProof/>
-                <w:sz w:val="20"/>
-                <w:szCs w:val="20"/>
-              </w:rPr>
-              <w:t>«$decision»</w:t>
-            </w:r>
-            <w:r>
-              <w:rPr>
-                <w:rFonts w:ascii="Times New Roman" w:hAnsi="Times New Roman" w:cs="Times New Roman"/>
-                <w:sz w:val="20"/>
-                <w:szCs w:val="20"/>
-              </w:rPr>
-              <w:fldChar w:fldCharType="end"/>
-            </w:r>
-          </w:p>
-        </w:tc>
-      </w:tr>
-    </w:tbl>
-    <w:p>
-      <w:pPr>
-        <w:rPr>
-          <w:sz w:val="18"/>
-          <w:szCs w:val="18"/>
-        </w:rPr>
-      </w:pPr>
-    </w:p>
-    <w:p>
-      <w:r>
-        <w:rPr>
-          <w:rFonts w:ascii="Times New Roman" w:hAnsi="Times New Roman" w:cs="Times New Roman"/>
-          <w:sz w:val="24"/>
-          <w:szCs w:val="24"/>
-        </w:rPr>
-        <w:t xml:space="preserve">                           </w:t>
-      </w:r>
-    </w:p>
-    <w:tbl>
-      <w:tblPr>
-        <w:tblStyle w:val="Grilledutableau"/>
-        <w:tblW w:w="10916" w:type="dxa"/>
+        <w:tblW w:w="10633" w:type="dxa"/>
         <w:tblInd w:w="-998" w:type="dxa"/>
         <w:tblBorders>
           <w:top w:val="none" w:sz="0" w:space="0" w:color="auto"/>
@@ -1818,30 +1789,37 @@
         <w:tblLook w:val="04A0" w:firstRow="1" w:lastRow="0" w:firstColumn="1" w:lastColumn="0" w:noHBand="0" w:noVBand="1"/>
       </w:tblPr>
       <w:tblGrid>
-        <w:gridCol w:w="4821"/>
-        <w:gridCol w:w="6095"/>
+        <w:gridCol w:w="4696"/>
+        <w:gridCol w:w="5937"/>
       </w:tblGrid>
       <w:tr>
         <w:trPr>
-          <w:trHeight w:val="1317"/>
+          <w:trHeight w:val="1613"/>
         </w:trPr>
         <w:tc>
           <w:tcPr>
-            <w:tcW w:w="4821" w:type="dxa"/>
+            <w:tcW w:w="4696" w:type="dxa"/>
           </w:tcPr>
-          <w:p/>
+          <w:p>
+            <w:r>
+              <w:rPr>
+                <w:rFonts w:ascii="Times New Roman" w:hAnsi="Times New Roman" w:cs="Times New Roman"/>
+                <w:sz w:val="24"/>
+                <w:szCs w:val="24"/>
+              </w:rPr>
+              <w:t xml:space="preserve">                          </w:t>
+            </w:r>
+          </w:p>
         </w:tc>
         <w:tc>
           <w:tcPr>
-            <w:tcW w:w="6095" w:type="dxa"/>
+            <w:tcW w:w="5937" w:type="dxa"/>
           </w:tcPr>
           <w:p>
             <w:pPr>
               <w:spacing w:line="276" w:lineRule="auto"/>
               <w:rPr>
                 <w:rFonts w:ascii="Times New Roman" w:hAnsi="Times New Roman" w:cs="Times New Roman"/>
-                <w:sz w:val="24"/>
-                <w:szCs w:val="24"/>
               </w:rPr>
             </w:pPr>
             <w:r>
@@ -1859,50 +1837,30 @@
             <w:r>
               <w:rPr>
                 <w:rFonts w:ascii="Times New Roman" w:hAnsi="Times New Roman" w:cs="Times New Roman"/>
-                <w:sz w:val="24"/>
-                <w:szCs w:val="24"/>
               </w:rPr>
               <w:t xml:space="preserve">Fait à </w:t>
             </w:r>
             <w:r>
               <w:rPr>
                 <w:rFonts w:ascii="Times New Roman" w:hAnsi="Times New Roman" w:cs="Times New Roman"/>
-                <w:sz w:val="24"/>
-                <w:szCs w:val="24"/>
               </w:rPr>
               <w:t>Dangbo le  ….. /……</w:t>
             </w:r>
-            <w:proofErr w:type="gramStart"/>
-            <w:r>
-              <w:rPr>
-                <w:rFonts w:ascii="Times New Roman" w:hAnsi="Times New Roman" w:cs="Times New Roman"/>
-                <w:sz w:val="24"/>
-                <w:szCs w:val="24"/>
-              </w:rPr>
-              <w:t>.</w:t>
-            </w:r>
-            <w:r>
-              <w:rPr>
-                <w:rFonts w:ascii="Times New Roman" w:hAnsi="Times New Roman" w:cs="Times New Roman"/>
-                <w:sz w:val="24"/>
-                <w:szCs w:val="24"/>
-              </w:rPr>
-              <w:t>/</w:t>
-            </w:r>
-            <w:proofErr w:type="gramEnd"/>
-            <w:r>
-              <w:rPr>
-                <w:rFonts w:ascii="Times New Roman" w:hAnsi="Times New Roman" w:cs="Times New Roman"/>
-                <w:sz w:val="24"/>
-                <w:szCs w:val="24"/>
+            <w:r>
+              <w:rPr>
+                <w:rFonts w:ascii="Times New Roman" w:hAnsi="Times New Roman" w:cs="Times New Roman"/>
+              </w:rPr>
+              <w:t>. /</w:t>
+            </w:r>
+            <w:r>
+              <w:rPr>
+                <w:rFonts w:ascii="Times New Roman" w:hAnsi="Times New Roman" w:cs="Times New Roman"/>
               </w:rPr>
               <w:t xml:space="preserve"> </w:t>
             </w:r>
             <w:r>
               <w:rPr>
                 <w:rFonts w:ascii="Times New Roman" w:hAnsi="Times New Roman" w:cs="Times New Roman"/>
-                <w:sz w:val="24"/>
-                <w:szCs w:val="24"/>
               </w:rPr>
               <w:t>20….</w:t>
             </w:r>
@@ -1912,47 +1870,35 @@
               <w:spacing w:line="276" w:lineRule="auto"/>
               <w:rPr>
                 <w:rFonts w:ascii="Times New Roman" w:hAnsi="Times New Roman" w:cs="Times New Roman"/>
-                <w:sz w:val="24"/>
-                <w:szCs w:val="24"/>
-              </w:rPr>
-            </w:pPr>
-            <w:r>
-              <w:rPr>
-                <w:rFonts w:ascii="Times New Roman" w:hAnsi="Times New Roman" w:cs="Times New Roman"/>
-                <w:sz w:val="24"/>
-                <w:szCs w:val="24"/>
+              </w:rPr>
+            </w:pPr>
+            <w:r>
+              <w:rPr>
+                <w:rFonts w:ascii="Times New Roman" w:hAnsi="Times New Roman" w:cs="Times New Roman"/>
               </w:rPr>
               <w:t xml:space="preserve">     </w:t>
             </w:r>
             <w:r>
               <w:rPr>
                 <w:rFonts w:ascii="Times New Roman" w:hAnsi="Times New Roman" w:cs="Times New Roman"/>
-                <w:sz w:val="24"/>
-                <w:szCs w:val="24"/>
               </w:rPr>
               <w:t xml:space="preserve">                         </w:t>
             </w:r>
             <w:r>
               <w:rPr>
                 <w:rFonts w:ascii="Times New Roman" w:hAnsi="Times New Roman" w:cs="Times New Roman"/>
-                <w:sz w:val="24"/>
-                <w:szCs w:val="24"/>
               </w:rPr>
               <w:fldChar w:fldCharType="begin"/>
             </w:r>
             <w:r>
               <w:rPr>
                 <w:rFonts w:ascii="Times New Roman" w:hAnsi="Times New Roman" w:cs="Times New Roman"/>
-                <w:sz w:val="24"/>
-                <w:szCs w:val="24"/>
               </w:rPr>
               <w:instrText xml:space="preserve"> MERGEFIELD  $Signataire </w:instrText>
             </w:r>
             <w:r>
               <w:rPr>
                 <w:rFonts w:ascii="Times New Roman" w:hAnsi="Times New Roman" w:cs="Times New Roman"/>
-                <w:sz w:val="24"/>
-                <w:szCs w:val="24"/>
               </w:rPr>
               <w:fldChar w:fldCharType="separate"/>
             </w:r>
@@ -1960,16 +1906,12 @@
               <w:rPr>
                 <w:rFonts w:ascii="Times New Roman" w:hAnsi="Times New Roman" w:cs="Times New Roman"/>
                 <w:noProof/>
-                <w:sz w:val="24"/>
-                <w:szCs w:val="24"/>
               </w:rPr>
               <w:t>«$Signataire»</w:t>
             </w:r>
             <w:r>
               <w:rPr>
                 <w:rFonts w:ascii="Times New Roman" w:hAnsi="Times New Roman" w:cs="Times New Roman"/>
-                <w:sz w:val="24"/>
-                <w:szCs w:val="24"/>
               </w:rPr>
               <w:fldChar w:fldCharType="end"/>
             </w:r>
@@ -1979,39 +1921,29 @@
               <w:spacing w:line="276" w:lineRule="auto"/>
               <w:rPr>
                 <w:rFonts w:ascii="Times New Roman" w:hAnsi="Times New Roman" w:cs="Times New Roman"/>
-                <w:sz w:val="24"/>
-                <w:szCs w:val="24"/>
-              </w:rPr>
-            </w:pPr>
-            <w:r>
-              <w:rPr>
-                <w:rFonts w:ascii="Times New Roman" w:hAnsi="Times New Roman" w:cs="Times New Roman"/>
-                <w:sz w:val="24"/>
-                <w:szCs w:val="24"/>
+              </w:rPr>
+            </w:pPr>
+            <w:r>
+              <w:rPr>
+                <w:rFonts w:ascii="Times New Roman" w:hAnsi="Times New Roman" w:cs="Times New Roman"/>
               </w:rPr>
               <w:t xml:space="preserve">                              </w:t>
             </w:r>
             <w:r>
               <w:rPr>
                 <w:rFonts w:ascii="Times New Roman" w:hAnsi="Times New Roman" w:cs="Times New Roman"/>
-                <w:sz w:val="24"/>
-                <w:szCs w:val="24"/>
               </w:rPr>
               <w:fldChar w:fldCharType="begin"/>
             </w:r>
             <w:r>
               <w:rPr>
                 <w:rFonts w:ascii="Times New Roman" w:hAnsi="Times New Roman" w:cs="Times New Roman"/>
-                <w:sz w:val="24"/>
-                <w:szCs w:val="24"/>
               </w:rPr>
               <w:instrText xml:space="preserve"> MERGEFIELD  $da </w:instrText>
             </w:r>
             <w:r>
               <w:rPr>
                 <w:rFonts w:ascii="Times New Roman" w:hAnsi="Times New Roman" w:cs="Times New Roman"/>
-                <w:sz w:val="24"/>
-                <w:szCs w:val="24"/>
               </w:rPr>
               <w:fldChar w:fldCharType="separate"/>
             </w:r>
@@ -2019,16 +1951,12 @@
               <w:rPr>
                 <w:rFonts w:ascii="Times New Roman" w:hAnsi="Times New Roman" w:cs="Times New Roman"/>
                 <w:noProof/>
-                <w:sz w:val="24"/>
-                <w:szCs w:val="24"/>
               </w:rPr>
               <w:t>«$da»</w:t>
             </w:r>
             <w:r>
               <w:rPr>
                 <w:rFonts w:ascii="Times New Roman" w:hAnsi="Times New Roman" w:cs="Times New Roman"/>
-                <w:sz w:val="24"/>
-                <w:szCs w:val="24"/>
               </w:rPr>
               <w:fldChar w:fldCharType="end"/>
             </w:r>
@@ -2056,7 +1984,7 @@
               <w:rPr>
                 <w:rFonts w:ascii="Times New Roman" w:hAnsi="Times New Roman" w:cs="Times New Roman"/>
               </w:rPr>
-              <w:t xml:space="preserve">                                    </w:t>
+              <w:t xml:space="preserve">    </w:t>
             </w:r>
           </w:p>
           <w:p>
@@ -2125,7 +2053,10 @@
         </w:tc>
       </w:tr>
     </w:tbl>
-    <w:p/>
+    <w:p>
+      <w:bookmarkStart w:id="0" w:name="_GoBack"/>
+      <w:bookmarkEnd w:id="0"/>
+    </w:p>
     <w:sectPr>
       <w:headerReference w:type="default" r:id="rId6"/>
       <w:footerReference w:type="default" r:id="rId7"/>

</xml_diff>